<commit_message>
up use-case Spe.. 2
up use-case Spe.. 2
</commit_message>
<xml_diff>
--- a/Use-case Specification.docx
+++ b/Use-case Specification.docx
@@ -1,6 +1,6 @@
 
 <file path=word/document.xml><?xml version="1.0" encoding="utf-8"?>
-<w:document xmlns:wpc="http://schemas.microsoft.com/office/word/2010/wordprocessingCanvas" xmlns:cx="http://schemas.microsoft.com/office/drawing/2014/chartex" xmlns:mc="http://schemas.openxmlformats.org/markup-compatibility/2006" xmlns:o="urn:schemas-microsoft-com:office:office" xmlns:r="http://schemas.openxmlformats.org/officeDocument/2006/relationships" xmlns:m="http://schemas.openxmlformats.org/officeDocument/2006/math" xmlns:v="urn:schemas-microsoft-com:vml" xmlns:wp14="http://schemas.microsoft.com/office/word/2010/wordprocessingDrawing" xmlns:wp="http://schemas.openxmlformats.org/drawingml/2006/wordprocessingDrawing" xmlns:w10="urn:schemas-microsoft-com:office:word" xmlns:w="http://schemas.openxmlformats.org/wordprocessingml/2006/main" xmlns:w14="http://schemas.microsoft.com/office/word/2010/wordml" xmlns:w15="http://schemas.microsoft.com/office/word/2012/wordml" xmlns:w16se="http://schemas.microsoft.com/office/word/2015/wordml/symex" xmlns:wpg="http://schemas.microsoft.com/office/word/2010/wordprocessingGroup" xmlns:wpi="http://schemas.microsoft.com/office/word/2010/wordprocessingInk" xmlns:wne="http://schemas.microsoft.com/office/word/2006/wordml" xmlns:wps="http://schemas.microsoft.com/office/word/2010/wordprocessingShape" mc:Ignorable="w14 w15 w16se wp14">
+<w:document xmlns:wpc="http://schemas.microsoft.com/office/word/2010/wordprocessingCanvas" xmlns:mc="http://schemas.openxmlformats.org/markup-compatibility/2006" xmlns:o="urn:schemas-microsoft-com:office:office" xmlns:r="http://schemas.openxmlformats.org/officeDocument/2006/relationships" xmlns:m="http://schemas.openxmlformats.org/officeDocument/2006/math" xmlns:v="urn:schemas-microsoft-com:vml" xmlns:wp14="http://schemas.microsoft.com/office/word/2010/wordprocessingDrawing" xmlns:wp="http://schemas.openxmlformats.org/drawingml/2006/wordprocessingDrawing" xmlns:w10="urn:schemas-microsoft-com:office:word" xmlns:w="http://schemas.openxmlformats.org/wordprocessingml/2006/main" xmlns:w14="http://schemas.microsoft.com/office/word/2010/wordml" xmlns:wpg="http://schemas.microsoft.com/office/word/2010/wordprocessingGroup" xmlns:wpi="http://schemas.microsoft.com/office/word/2010/wordprocessingInk" xmlns:wne="http://schemas.microsoft.com/office/word/2006/wordml" xmlns:wps="http://schemas.microsoft.com/office/word/2010/wordprocessingShape" mc:Ignorable="w14 wp14">
   <w:body>
     <w:p>
       <w:pPr>
@@ -44,6 +44,7 @@
         <w:rPr>
           <w:sz w:val="24"/>
           <w:szCs w:val="24"/>
+          <w:lang w:val="vi-VN"/>
         </w:rPr>
         <w:t xml:space="preserve"> (bao gồm nhân viên, học viên, huấn luyện viên)</w:t>
       </w:r>
@@ -959,6 +960,7 @@
         <w:rPr>
           <w:sz w:val="24"/>
           <w:szCs w:val="24"/>
+          <w:lang w:val="vi-VN"/>
         </w:rPr>
       </w:pPr>
     </w:p>
@@ -1010,38 +1012,25 @@
         <w:rPr>
           <w:sz w:val="24"/>
           <w:szCs w:val="24"/>
-        </w:rPr>
-      </w:pPr>
-      <w:r>
-        <w:rPr>
-          <w:sz w:val="24"/>
-          <w:szCs w:val="24"/>
-        </w:rPr>
-        <w:t xml:space="preserve">Admin được quyền xem và điểu chỉnh lịch làm việc của nhân viên, học viên và huấn luyện viên sao cho phù hợp. Khi click và chức năng “QL lịch làm việc”, sẽ có dropbox để admin chọn xem load dữ liệu lên màn hình là của đối tượng nào. Qua đó, có thể thêm ngày nghỉ, thay đổi ngày làm </w:t>
-      </w:r>
-      <w:proofErr w:type="gramStart"/>
-      <w:r>
-        <w:rPr>
-          <w:sz w:val="24"/>
-          <w:szCs w:val="24"/>
-        </w:rPr>
-        <w:t>việc,…</w:t>
-      </w:r>
-      <w:proofErr w:type="gramEnd"/>
-      <w:r>
-        <w:rPr>
-          <w:sz w:val="24"/>
-          <w:szCs w:val="24"/>
-        </w:rPr>
-        <w:t xml:space="preserve"> sao cho phù hợp với nhu cầu.</w:t>
-      </w:r>
-    </w:p>
-    <w:p>
-      <w:pPr>
-        <w:pStyle w:val="ListParagraph"/>
-        <w:rPr>
-          <w:sz w:val="24"/>
-          <w:szCs w:val="24"/>
+          <w:lang w:val="vi-VN"/>
+        </w:rPr>
+      </w:pPr>
+      <w:r>
+        <w:rPr>
+          <w:sz w:val="24"/>
+          <w:szCs w:val="24"/>
+          <w:lang w:val="vi-VN"/>
+        </w:rPr>
+        <w:t>Admin được quyền xem và điểu chỉnh lịch làm việc của nhân viên, học viên và huấn luyện viên sao cho phù hợp. Khi click và chức năng “QL lịch làm việc”, sẽ có dropbox để admin chọn xem load dữ liệu lên màn hình là của đối tượng nào. Qua đó, có thể thêm ngày nghỉ, thay đổi ngày làm việc,… sao cho phù hợp với nhu cầu.</w:t>
+      </w:r>
+    </w:p>
+    <w:p>
+      <w:pPr>
+        <w:pStyle w:val="ListParagraph"/>
+        <w:rPr>
+          <w:sz w:val="24"/>
+          <w:szCs w:val="24"/>
+          <w:lang w:val="vi-VN"/>
         </w:rPr>
       </w:pPr>
     </w:p>
@@ -1100,6 +1089,7 @@
         <w:rPr>
           <w:sz w:val="24"/>
           <w:szCs w:val="24"/>
+          <w:lang w:val="vi-VN"/>
         </w:rPr>
         <w:t xml:space="preserve"> sản phẩm</w:t>
       </w:r>
@@ -1130,6 +1120,7 @@
         <w:rPr>
           <w:sz w:val="24"/>
           <w:szCs w:val="24"/>
+          <w:lang w:val="vi-VN"/>
         </w:rPr>
         <w:t>sản phẩm</w:t>
       </w:r>
@@ -1167,6 +1158,7 @@
         <w:rPr>
           <w:sz w:val="24"/>
           <w:szCs w:val="24"/>
+          <w:lang w:val="vi-VN"/>
         </w:rPr>
         <w:t>sản phẩm</w:t>
       </w:r>
@@ -1182,6 +1174,7 @@
         <w:rPr>
           <w:sz w:val="24"/>
           <w:szCs w:val="24"/>
+          <w:lang w:val="vi-VN"/>
         </w:rPr>
         <w:t>Products</w:t>
       </w:r>
@@ -1197,6 +1190,7 @@
         <w:rPr>
           <w:sz w:val="24"/>
           <w:szCs w:val="24"/>
+          <w:lang w:val="vi-VN"/>
         </w:rPr>
         <w:t>sản phẩm</w:t>
       </w:r>
@@ -1212,6 +1206,7 @@
         <w:rPr>
           <w:sz w:val="24"/>
           <w:szCs w:val="24"/>
+          <w:lang w:val="vi-VN"/>
         </w:rPr>
         <w:t>Products</w:t>
       </w:r>
@@ -1227,6 +1222,7 @@
         <w:rPr>
           <w:sz w:val="24"/>
           <w:szCs w:val="24"/>
+          <w:lang w:val="vi-VN"/>
         </w:rPr>
         <w:t>Product</w:t>
       </w:r>
@@ -1264,6 +1260,7 @@
         <w:rPr>
           <w:sz w:val="24"/>
           <w:szCs w:val="24"/>
+          <w:lang w:val="vi-VN"/>
         </w:rPr>
         <w:t>sản phẩm</w:t>
       </w:r>
@@ -1279,6 +1276,7 @@
         <w:rPr>
           <w:sz w:val="24"/>
           <w:szCs w:val="24"/>
+          <w:lang w:val="vi-VN"/>
         </w:rPr>
         <w:t>sản phẩm</w:t>
       </w:r>
@@ -1294,6 +1292,7 @@
         <w:rPr>
           <w:sz w:val="24"/>
           <w:szCs w:val="24"/>
+          <w:lang w:val="vi-VN"/>
         </w:rPr>
         <w:t>sản phẩm</w:t>
       </w:r>
@@ -1309,6 +1308,7 @@
         <w:rPr>
           <w:sz w:val="24"/>
           <w:szCs w:val="24"/>
+          <w:lang w:val="vi-VN"/>
         </w:rPr>
         <w:t>Products</w:t>
       </w:r>
@@ -1362,6 +1362,7 @@
         <w:rPr>
           <w:sz w:val="24"/>
           <w:szCs w:val="24"/>
+          <w:lang w:val="vi-VN"/>
         </w:rPr>
         <w:t>sản phẩm</w:t>
       </w:r>
@@ -1377,6 +1378,7 @@
         <w:rPr>
           <w:sz w:val="24"/>
           <w:szCs w:val="24"/>
+          <w:lang w:val="vi-VN"/>
         </w:rPr>
         <w:t>sản phẩm</w:t>
       </w:r>
@@ -1392,6 +1394,7 @@
         <w:rPr>
           <w:sz w:val="24"/>
           <w:szCs w:val="24"/>
+          <w:lang w:val="vi-VN"/>
         </w:rPr>
         <w:t>sản phẩm</w:t>
       </w:r>
@@ -1407,6 +1410,7 @@
         <w:rPr>
           <w:sz w:val="24"/>
           <w:szCs w:val="24"/>
+          <w:lang w:val="vi-VN"/>
         </w:rPr>
         <w:t>sản phẩm</w:t>
       </w:r>
@@ -1422,6 +1426,7 @@
         <w:rPr>
           <w:sz w:val="24"/>
           <w:szCs w:val="24"/>
+          <w:lang w:val="vi-VN"/>
         </w:rPr>
         <w:t>Products</w:t>
       </w:r>
@@ -1551,12 +1556,14 @@
         <w:rPr>
           <w:sz w:val="24"/>
           <w:szCs w:val="24"/>
-        </w:rPr>
-      </w:pPr>
-      <w:r>
-        <w:rPr>
-          <w:sz w:val="24"/>
-          <w:szCs w:val="24"/>
+          <w:lang w:val="vi-VN"/>
+        </w:rPr>
+      </w:pPr>
+      <w:r>
+        <w:rPr>
+          <w:sz w:val="24"/>
+          <w:szCs w:val="24"/>
+          <w:lang w:val="vi-VN"/>
         </w:rPr>
         <w:t xml:space="preserve">Nhân viên khi chọn chức năng tạo nhân viên, màn hình sẽ hiện ra form Create </w:t>
       </w:r>
@@ -1564,6 +1571,7 @@
         <w:rPr>
           <w:sz w:val="24"/>
           <w:szCs w:val="24"/>
+          <w:lang w:val="vi-VN"/>
         </w:rPr>
         <w:t>User với vai trò mặc định không thể thay đổi là tạo học viên. Nhân viên có thể nhập thông tin của học viên từ phiếu đăng ký hoặc lấy dữ liệu từ form học viên đã đăng ký online trên website.</w:t>
       </w:r>
@@ -1578,12 +1586,14 @@
         <w:rPr>
           <w:sz w:val="24"/>
           <w:szCs w:val="24"/>
-        </w:rPr>
-      </w:pPr>
-      <w:r>
-        <w:rPr>
-          <w:sz w:val="24"/>
-          <w:szCs w:val="24"/>
+          <w:lang w:val="vi-VN"/>
+        </w:rPr>
+      </w:pPr>
+      <w:r>
+        <w:rPr>
+          <w:sz w:val="24"/>
+          <w:szCs w:val="24"/>
+          <w:lang w:val="vi-VN"/>
         </w:rPr>
         <w:lastRenderedPageBreak/>
         <w:t>Nhân viên khi chọn chức năng chỉnh sửa học viên trong danh sách học viên, form Edit User sẽ hiện ra với vai trò mặc định không thể thay đổi à chỉnh sửa học viên. Nhân viên nhập những thông tin cần chỉnh sửa và nhấn nút Update. Hệ thống sẽ cập nhật lại thông tin của học viên vừa chỉnh sữa vào danh sách học viên.</w:t>
@@ -1595,6 +1605,7 @@
         <w:rPr>
           <w:sz w:val="24"/>
           <w:szCs w:val="24"/>
+          <w:lang w:val="vi-VN"/>
         </w:rPr>
       </w:pPr>
     </w:p>
@@ -1630,12 +1641,14 @@
         <w:rPr>
           <w:sz w:val="24"/>
           <w:szCs w:val="24"/>
-        </w:rPr>
-      </w:pPr>
-      <w:r>
-        <w:rPr>
-          <w:sz w:val="24"/>
-          <w:szCs w:val="24"/>
+          <w:lang w:val="vi-VN"/>
+        </w:rPr>
+      </w:pPr>
+      <w:r>
+        <w:rPr>
+          <w:sz w:val="24"/>
+          <w:szCs w:val="24"/>
+          <w:lang w:val="vi-VN"/>
         </w:rPr>
         <w:t>Khi khách hàng có nhu cầu tìm hiểu thông tin về trung tâm, khóa học hay về sản phẩm, nhân viên sẽ chat với khách hàng để trả lời trên màn hình chat hiện trên website.</w:t>
       </w:r>
@@ -1646,6 +1659,7 @@
         <w:rPr>
           <w:sz w:val="24"/>
           <w:szCs w:val="24"/>
+          <w:lang w:val="vi-VN"/>
         </w:rPr>
       </w:pPr>
     </w:p>
@@ -1689,12 +1703,14 @@
         <w:rPr>
           <w:sz w:val="24"/>
           <w:szCs w:val="24"/>
-        </w:rPr>
-      </w:pPr>
-      <w:r>
-        <w:rPr>
-          <w:sz w:val="24"/>
-          <w:szCs w:val="24"/>
+          <w:lang w:val="vi-VN"/>
+        </w:rPr>
+      </w:pPr>
+      <w:r>
+        <w:rPr>
+          <w:sz w:val="24"/>
+          <w:szCs w:val="24"/>
+          <w:lang w:val="vi-VN"/>
         </w:rPr>
         <w:t>Khi học viên có nhu cầu đổi lịch tập, hoặc thông báo vắng trong buổi tập được lên lịch sẵn. Nhân viên sẽ nhập thông tin thay đổi vào thời khóa biểu của học viên đó và thông báo cho huấn luyện viên biết tình hình. Hệ thống sẽ ghi nhận lại thay đổi của thời khóa biểu kèm id theo người đã điều chỉnh</w:t>
       </w:r>
@@ -1702,14 +1718,574 @@
         <w:rPr>
           <w:sz w:val="24"/>
           <w:szCs w:val="24"/>
+          <w:lang w:val="vi-VN"/>
         </w:rPr>
         <w:t>.</w:t>
+      </w:r>
+    </w:p>
+    <w:p>
+      <w:pPr>
+        <w:pStyle w:val="ListParagraph"/>
+        <w:numPr>
+          <w:ilvl w:val="0"/>
+          <w:numId w:val="2"/>
+        </w:numPr>
+        <w:rPr>
+          <w:sz w:val="24"/>
+          <w:szCs w:val="24"/>
+        </w:rPr>
+      </w:pPr>
+      <w:r>
+        <w:rPr>
+          <w:sz w:val="24"/>
+          <w:szCs w:val="24"/>
+        </w:rPr>
+        <w:t>Học viên</w:t>
+      </w:r>
+    </w:p>
+    <w:p>
+      <w:pPr>
+        <w:pStyle w:val="ListParagraph"/>
+        <w:numPr>
+          <w:ilvl w:val="0"/>
+          <w:numId w:val="7"/>
+        </w:numPr>
+        <w:rPr>
+          <w:sz w:val="24"/>
+          <w:szCs w:val="24"/>
+        </w:rPr>
+      </w:pPr>
+      <w:r>
+        <w:rPr>
+          <w:sz w:val="24"/>
+          <w:szCs w:val="24"/>
+        </w:rPr>
+        <w:t>Đăng kí khóa học:</w:t>
+      </w:r>
+    </w:p>
+    <w:p>
+      <w:pPr>
+        <w:pStyle w:val="ListParagraph"/>
+        <w:numPr>
+          <w:ilvl w:val="0"/>
+          <w:numId w:val="4"/>
+        </w:numPr>
+        <w:rPr>
+          <w:sz w:val="24"/>
+          <w:szCs w:val="24"/>
+        </w:rPr>
+      </w:pPr>
+      <w:r>
+        <w:rPr>
+          <w:sz w:val="24"/>
+          <w:szCs w:val="24"/>
+        </w:rPr>
+        <w:t>Học viên đăng kí khóa học trên website khi tìm được khóa học phù hợp với mình, sau đó hệ thông sẽ lưu lại và chuyển đến trang xác nhận khóa học sau đó đến thanh toán.</w:t>
+      </w:r>
+    </w:p>
+    <w:p>
+      <w:pPr>
+        <w:pStyle w:val="ListParagraph"/>
+        <w:numPr>
+          <w:ilvl w:val="0"/>
+          <w:numId w:val="7"/>
+        </w:numPr>
+        <w:rPr>
+          <w:sz w:val="24"/>
+          <w:szCs w:val="24"/>
+        </w:rPr>
+      </w:pPr>
+      <w:r>
+        <w:rPr>
+          <w:sz w:val="24"/>
+          <w:szCs w:val="24"/>
+        </w:rPr>
+        <w:t>Xem thời khóa biểu:</w:t>
+      </w:r>
+    </w:p>
+    <w:p>
+      <w:pPr>
+        <w:pStyle w:val="ListParagraph"/>
+        <w:ind w:left="1080"/>
+        <w:rPr>
+          <w:sz w:val="24"/>
+          <w:szCs w:val="24"/>
+        </w:rPr>
+      </w:pPr>
+      <w:r>
+        <w:rPr>
+          <w:sz w:val="24"/>
+          <w:szCs w:val="24"/>
+        </w:rPr>
+        <w:t>Học viên đăng nhập tài khoản của mình trên website trung tâm và có thể xem được thời khóa biểu cuả mình.</w:t>
+      </w:r>
+    </w:p>
+    <w:p>
+      <w:pPr>
+        <w:pStyle w:val="ListParagraph"/>
+        <w:numPr>
+          <w:ilvl w:val="0"/>
+          <w:numId w:val="7"/>
+        </w:numPr>
+        <w:rPr>
+          <w:sz w:val="24"/>
+          <w:szCs w:val="24"/>
+        </w:rPr>
+      </w:pPr>
+      <w:r>
+        <w:rPr>
+          <w:sz w:val="24"/>
+          <w:szCs w:val="24"/>
+        </w:rPr>
+        <w:t>Mua hàng online:</w:t>
+      </w:r>
+    </w:p>
+    <w:p>
+      <w:pPr>
+        <w:pStyle w:val="ListParagraph"/>
+        <w:numPr>
+          <w:ilvl w:val="0"/>
+          <w:numId w:val="4"/>
+        </w:numPr>
+        <w:rPr>
+          <w:sz w:val="24"/>
+          <w:szCs w:val="24"/>
+        </w:rPr>
+      </w:pPr>
+      <w:r>
+        <w:rPr>
+          <w:sz w:val="24"/>
+          <w:szCs w:val="24"/>
+        </w:rPr>
+        <w:t>Học viên mua hàng trực tuyến trên website khi chọn được sản phẩm phù hợp, hệ thống sẽ lưu lại sau đó chuyển tới trang xác nhận sau đó tới thanh toán.</w:t>
+      </w:r>
+    </w:p>
+    <w:p>
+      <w:pPr>
+        <w:pStyle w:val="ListParagraph"/>
+        <w:numPr>
+          <w:ilvl w:val="0"/>
+          <w:numId w:val="7"/>
+        </w:numPr>
+        <w:rPr>
+          <w:sz w:val="24"/>
+          <w:szCs w:val="24"/>
+        </w:rPr>
+      </w:pPr>
+      <w:r>
+        <w:rPr>
+          <w:sz w:val="24"/>
+          <w:szCs w:val="24"/>
+        </w:rPr>
+        <w:t>Xem, sửa thông tin cá nhân</w:t>
+      </w:r>
+    </w:p>
+    <w:p>
+      <w:pPr>
+        <w:pStyle w:val="ListParagraph"/>
+        <w:numPr>
+          <w:ilvl w:val="0"/>
+          <w:numId w:val="4"/>
+        </w:numPr>
+        <w:rPr>
+          <w:sz w:val="24"/>
+          <w:szCs w:val="24"/>
+        </w:rPr>
+      </w:pPr>
+      <w:r>
+        <w:rPr>
+          <w:sz w:val="24"/>
+          <w:szCs w:val="24"/>
+        </w:rPr>
+        <w:t>Học viên đăng nhập trên website trung tâm bằng tài khoản của mình để có thể xem và sửa thông tin cá nhân của mình.</w:t>
+      </w:r>
+    </w:p>
+    <w:p>
+      <w:pPr>
+        <w:pStyle w:val="ListParagraph"/>
+        <w:numPr>
+          <w:ilvl w:val="0"/>
+          <w:numId w:val="7"/>
+        </w:numPr>
+        <w:rPr>
+          <w:sz w:val="24"/>
+          <w:szCs w:val="24"/>
+        </w:rPr>
+      </w:pPr>
+      <w:r>
+        <w:rPr>
+          <w:sz w:val="24"/>
+          <w:szCs w:val="24"/>
+        </w:rPr>
+        <w:t>Đanh giá khóa học:</w:t>
+      </w:r>
+    </w:p>
+    <w:p>
+      <w:pPr>
+        <w:pStyle w:val="ListParagraph"/>
+        <w:numPr>
+          <w:ilvl w:val="0"/>
+          <w:numId w:val="4"/>
+        </w:numPr>
+        <w:rPr>
+          <w:sz w:val="24"/>
+          <w:szCs w:val="24"/>
+        </w:rPr>
+      </w:pPr>
+      <w:r>
+        <w:rPr>
+          <w:sz w:val="24"/>
+          <w:szCs w:val="24"/>
+        </w:rPr>
+        <w:t>Sau khi kết thúc khóa học của trung tâm, học viên có thể dung tài khoản của mình đánh giá chất lượng khóa học, đánh giá huấn luyện viên.</w:t>
+      </w:r>
+    </w:p>
+    <w:p>
+      <w:pPr>
+        <w:pStyle w:val="ListParagraph"/>
+        <w:numPr>
+          <w:ilvl w:val="0"/>
+          <w:numId w:val="7"/>
+        </w:numPr>
+        <w:rPr>
+          <w:sz w:val="24"/>
+          <w:szCs w:val="24"/>
+        </w:rPr>
+      </w:pPr>
+      <w:r>
+        <w:rPr>
+          <w:sz w:val="24"/>
+          <w:szCs w:val="24"/>
+        </w:rPr>
+        <w:t>Nhận thông báo từ khóa học.</w:t>
+      </w:r>
+    </w:p>
+    <w:p>
+      <w:pPr>
+        <w:pStyle w:val="ListParagraph"/>
+        <w:numPr>
+          <w:ilvl w:val="0"/>
+          <w:numId w:val="4"/>
+        </w:numPr>
+        <w:rPr>
+          <w:sz w:val="24"/>
+          <w:szCs w:val="24"/>
+        </w:rPr>
+      </w:pPr>
+      <w:r>
+        <w:rPr>
+          <w:sz w:val="24"/>
+          <w:szCs w:val="24"/>
+        </w:rPr>
+        <w:t>Học viên đăng nhập bằng tài khoản của mình có thể xem các thông báo từ khóa học mình đang theo học hoặc sắp theo học để xem những thông báo từ khóa học đó như nghỉ lễ, có buổi dã ngoại,..</w:t>
+      </w:r>
+    </w:p>
+    <w:p>
+      <w:pPr>
+        <w:pStyle w:val="ListParagraph"/>
+        <w:numPr>
+          <w:ilvl w:val="0"/>
+          <w:numId w:val="7"/>
+        </w:numPr>
+        <w:rPr>
+          <w:sz w:val="24"/>
+          <w:szCs w:val="24"/>
+        </w:rPr>
+      </w:pPr>
+      <w:r>
+        <w:rPr>
+          <w:sz w:val="24"/>
+          <w:szCs w:val="24"/>
+        </w:rPr>
+        <w:t>Xem thống kê cường độ luyện tập</w:t>
+      </w:r>
+    </w:p>
+    <w:p>
+      <w:pPr>
+        <w:pStyle w:val="ListParagraph"/>
+        <w:numPr>
+          <w:ilvl w:val="0"/>
+          <w:numId w:val="4"/>
+        </w:numPr>
+        <w:rPr>
+          <w:sz w:val="24"/>
+          <w:szCs w:val="24"/>
+        </w:rPr>
+      </w:pPr>
+      <w:r>
+        <w:rPr>
+          <w:sz w:val="24"/>
+          <w:szCs w:val="24"/>
+        </w:rPr>
+        <w:t>Học viên đăng nhập vào bằng tài khoản của mình có thể xem được cường độ luyện tập của bản thân và những gợi ý từ trung tâm để quá trình luyện tập trở nên có hiệu quả hơn..</w:t>
+      </w:r>
+    </w:p>
+    <w:p>
+      <w:pPr>
+        <w:pStyle w:val="ListParagraph"/>
+        <w:numPr>
+          <w:ilvl w:val="0"/>
+          <w:numId w:val="2"/>
+        </w:numPr>
+        <w:rPr>
+          <w:sz w:val="24"/>
+          <w:szCs w:val="24"/>
+        </w:rPr>
+      </w:pPr>
+      <w:r>
+        <w:rPr>
+          <w:sz w:val="24"/>
+          <w:szCs w:val="24"/>
+        </w:rPr>
+        <w:t>Huấn luyện viên</w:t>
+      </w:r>
+    </w:p>
+    <w:p>
+      <w:pPr>
+        <w:pStyle w:val="ListParagraph"/>
+        <w:numPr>
+          <w:ilvl w:val="0"/>
+          <w:numId w:val="8"/>
+        </w:numPr>
+        <w:rPr>
+          <w:sz w:val="24"/>
+          <w:szCs w:val="24"/>
+        </w:rPr>
+      </w:pPr>
+      <w:r>
+        <w:rPr>
+          <w:sz w:val="24"/>
+          <w:szCs w:val="24"/>
+        </w:rPr>
+        <w:t>Đăng kí lớp:</w:t>
+      </w:r>
+    </w:p>
+    <w:p>
+      <w:pPr>
+        <w:pStyle w:val="ListParagraph"/>
+        <w:numPr>
+          <w:ilvl w:val="0"/>
+          <w:numId w:val="4"/>
+        </w:numPr>
+        <w:rPr>
+          <w:sz w:val="24"/>
+          <w:szCs w:val="24"/>
+        </w:rPr>
+      </w:pPr>
+      <w:r>
+        <w:rPr>
+          <w:sz w:val="24"/>
+          <w:szCs w:val="24"/>
+        </w:rPr>
+        <w:t>Hlv đăng nhập vào website trung tâm bằng tài khoản của mình, sau đó chọn lớp phù hợp, hệ thống sẽ lưu lại và đưa tới trang xác nhận</w:t>
+      </w:r>
+    </w:p>
+    <w:p>
+      <w:pPr>
+        <w:pStyle w:val="ListParagraph"/>
+        <w:numPr>
+          <w:ilvl w:val="0"/>
+          <w:numId w:val="8"/>
+        </w:numPr>
+        <w:rPr>
+          <w:sz w:val="24"/>
+          <w:szCs w:val="24"/>
+        </w:rPr>
+      </w:pPr>
+      <w:r>
+        <w:rPr>
+          <w:sz w:val="24"/>
+          <w:szCs w:val="24"/>
+        </w:rPr>
+        <w:t>Xem thời khóa biểu</w:t>
+      </w:r>
+    </w:p>
+    <w:p>
+      <w:pPr>
+        <w:pStyle w:val="ListParagraph"/>
+        <w:numPr>
+          <w:ilvl w:val="0"/>
+          <w:numId w:val="4"/>
+        </w:numPr>
+        <w:rPr>
+          <w:sz w:val="24"/>
+          <w:szCs w:val="24"/>
+        </w:rPr>
+      </w:pPr>
+      <w:r>
+        <w:rPr>
+          <w:sz w:val="24"/>
+          <w:szCs w:val="24"/>
+        </w:rPr>
+        <w:t>Hlv đăng nhập vào website có thể xem được thời khóa biểu của mình.</w:t>
+      </w:r>
+    </w:p>
+    <w:p>
+      <w:pPr>
+        <w:pStyle w:val="ListParagraph"/>
+        <w:numPr>
+          <w:ilvl w:val="0"/>
+          <w:numId w:val="8"/>
+        </w:numPr>
+        <w:rPr>
+          <w:sz w:val="24"/>
+          <w:szCs w:val="24"/>
+        </w:rPr>
+      </w:pPr>
+      <w:r>
+        <w:rPr>
+          <w:sz w:val="24"/>
+          <w:szCs w:val="24"/>
+        </w:rPr>
+        <w:t>Xem, sửa thông tin cá nhân</w:t>
+      </w:r>
+    </w:p>
+    <w:p>
+      <w:pPr>
+        <w:pStyle w:val="ListParagraph"/>
+        <w:numPr>
+          <w:ilvl w:val="0"/>
+          <w:numId w:val="4"/>
+        </w:numPr>
+        <w:rPr>
+          <w:sz w:val="24"/>
+          <w:szCs w:val="24"/>
+        </w:rPr>
+      </w:pPr>
+      <w:r>
+        <w:rPr>
+          <w:sz w:val="24"/>
+          <w:szCs w:val="24"/>
+        </w:rPr>
+        <w:t>Hlv đăng nhập vào website xem và sửa thông tin cá nhân của mình.</w:t>
+      </w:r>
+    </w:p>
+    <w:p>
+      <w:pPr>
+        <w:pStyle w:val="ListParagraph"/>
+        <w:numPr>
+          <w:ilvl w:val="0"/>
+          <w:numId w:val="8"/>
+        </w:numPr>
+        <w:rPr>
+          <w:sz w:val="24"/>
+          <w:szCs w:val="24"/>
+        </w:rPr>
+      </w:pPr>
+      <w:r>
+        <w:rPr>
+          <w:sz w:val="24"/>
+          <w:szCs w:val="24"/>
+        </w:rPr>
+        <w:t xml:space="preserve">Nhận gửi thông báo </w:t>
+      </w:r>
+    </w:p>
+    <w:p>
+      <w:pPr>
+        <w:pStyle w:val="ListParagraph"/>
+        <w:numPr>
+          <w:ilvl w:val="0"/>
+          <w:numId w:val="4"/>
+        </w:numPr>
+        <w:rPr>
+          <w:sz w:val="24"/>
+          <w:szCs w:val="24"/>
+        </w:rPr>
+      </w:pPr>
+      <w:r>
+        <w:rPr>
+          <w:sz w:val="24"/>
+          <w:szCs w:val="24"/>
+        </w:rPr>
+        <w:t>Hlv đăng nhập vào website sẽ có thể nhận thông báo từ trung tâm, và bằng tài khoản của mình, hlv có thể gửi thông báo cho các học viên thông báo như, nghỉ hay có buổi dã ngoại,…</w:t>
+      </w:r>
+    </w:p>
+    <w:p>
+      <w:pPr>
+        <w:pStyle w:val="ListParagraph"/>
+        <w:numPr>
+          <w:ilvl w:val="0"/>
+          <w:numId w:val="8"/>
+        </w:numPr>
+        <w:rPr>
+          <w:sz w:val="24"/>
+          <w:szCs w:val="24"/>
+        </w:rPr>
+      </w:pPr>
+      <w:r>
+        <w:rPr>
+          <w:sz w:val="24"/>
+          <w:szCs w:val="24"/>
+        </w:rPr>
+        <w:lastRenderedPageBreak/>
+        <w:t>Mua hàng online</w:t>
+      </w:r>
+    </w:p>
+    <w:p>
+      <w:pPr>
+        <w:pStyle w:val="ListParagraph"/>
+        <w:numPr>
+          <w:ilvl w:val="0"/>
+          <w:numId w:val="4"/>
+        </w:numPr>
+        <w:rPr>
+          <w:sz w:val="24"/>
+          <w:szCs w:val="24"/>
+        </w:rPr>
+      </w:pPr>
+      <w:r>
+        <w:rPr>
+          <w:sz w:val="24"/>
+          <w:szCs w:val="24"/>
+        </w:rPr>
+        <w:t>Hlv đăng nhập vào website sau khi lựa chọn sản phẩm phù hợp hệ thống sẽ lưu lại sau đó chuyển đến trang xác nhận, sau đó thanh toán</w:t>
+      </w:r>
+    </w:p>
+    <w:p>
+      <w:pPr>
+        <w:pStyle w:val="ListParagraph"/>
+        <w:numPr>
+          <w:ilvl w:val="0"/>
+          <w:numId w:val="2"/>
+        </w:numPr>
+        <w:rPr>
+          <w:sz w:val="24"/>
+          <w:szCs w:val="24"/>
+        </w:rPr>
+      </w:pPr>
+      <w:r>
+        <w:rPr>
+          <w:sz w:val="24"/>
+          <w:szCs w:val="24"/>
+        </w:rPr>
+        <w:t>Máy quét</w:t>
+      </w:r>
+    </w:p>
+    <w:p>
+      <w:pPr>
+        <w:pStyle w:val="ListParagraph"/>
+        <w:numPr>
+          <w:ilvl w:val="0"/>
+          <w:numId w:val="4"/>
+        </w:numPr>
+        <w:rPr>
+          <w:sz w:val="24"/>
+          <w:szCs w:val="24"/>
+        </w:rPr>
+      </w:pPr>
+      <w:r>
+        <w:rPr>
+          <w:sz w:val="24"/>
+          <w:szCs w:val="24"/>
+        </w:rPr>
+        <w:t>Thực hiện chức năng quét vân tay xác định thành viên, sau đó lưu vào hệ thống.</w:t>
       </w:r>
       <w:bookmarkStart w:id="0" w:name="_GoBack"/>
       <w:bookmarkEnd w:id="0"/>
     </w:p>
     <w:p>
       <w:pPr>
+        <w:pStyle w:val="ListParagraph"/>
         <w:rPr>
           <w:sz w:val="24"/>
           <w:szCs w:val="24"/>
@@ -1727,8 +2303,8 @@
 </file>
 
 <file path=word/numbering.xml><?xml version="1.0" encoding="utf-8"?>
-<w:numbering xmlns:wpc="http://schemas.microsoft.com/office/word/2010/wordprocessingCanvas" xmlns:cx="http://schemas.microsoft.com/office/drawing/2014/chartex" xmlns:mc="http://schemas.openxmlformats.org/markup-compatibility/2006" xmlns:o="urn:schemas-microsoft-com:office:office" xmlns:r="http://schemas.openxmlformats.org/officeDocument/2006/relationships" xmlns:m="http://schemas.openxmlformats.org/officeDocument/2006/math" xmlns:v="urn:schemas-microsoft-com:vml" xmlns:wp14="http://schemas.microsoft.com/office/word/2010/wordprocessingDrawing" xmlns:wp="http://schemas.openxmlformats.org/drawingml/2006/wordprocessingDrawing" xmlns:w10="urn:schemas-microsoft-com:office:word" xmlns:w="http://schemas.openxmlformats.org/wordprocessingml/2006/main" xmlns:w14="http://schemas.microsoft.com/office/word/2010/wordml" xmlns:w15="http://schemas.microsoft.com/office/word/2012/wordml" xmlns:w16se="http://schemas.microsoft.com/office/word/2015/wordml/symex" xmlns:wpg="http://schemas.microsoft.com/office/word/2010/wordprocessingGroup" xmlns:wpi="http://schemas.microsoft.com/office/word/2010/wordprocessingInk" xmlns:wne="http://schemas.microsoft.com/office/word/2006/wordml" xmlns:wps="http://schemas.microsoft.com/office/word/2010/wordprocessingShape" mc:Ignorable="w14 w15 w16se wp14">
-  <w:abstractNum w:abstractNumId="0" w15:restartNumberingAfterBreak="0">
+<w:numbering xmlns:wpc="http://schemas.microsoft.com/office/word/2010/wordprocessingCanvas" xmlns:mc="http://schemas.openxmlformats.org/markup-compatibility/2006" xmlns:o="urn:schemas-microsoft-com:office:office" xmlns:r="http://schemas.openxmlformats.org/officeDocument/2006/relationships" xmlns:m="http://schemas.openxmlformats.org/officeDocument/2006/math" xmlns:v="urn:schemas-microsoft-com:vml" xmlns:wp14="http://schemas.microsoft.com/office/word/2010/wordprocessingDrawing" xmlns:wp="http://schemas.openxmlformats.org/drawingml/2006/wordprocessingDrawing" xmlns:w10="urn:schemas-microsoft-com:office:word" xmlns:w="http://schemas.openxmlformats.org/wordprocessingml/2006/main" xmlns:w14="http://schemas.microsoft.com/office/word/2010/wordml" xmlns:wpg="http://schemas.microsoft.com/office/word/2010/wordprocessingGroup" xmlns:wpi="http://schemas.microsoft.com/office/word/2010/wordprocessingInk" xmlns:wne="http://schemas.microsoft.com/office/word/2006/wordml" xmlns:wps="http://schemas.microsoft.com/office/word/2010/wordprocessingShape" mc:Ignorable="w14 wp14">
+  <w:abstractNum w:abstractNumId="0">
     <w:nsid w:val="041B3554"/>
     <w:multiLevelType w:val="hybridMultilevel"/>
     <w:tmpl w:val="53600196"/>
@@ -1817,7 +2393,7 @@
       </w:pPr>
     </w:lvl>
   </w:abstractNum>
-  <w:abstractNum w:abstractNumId="1" w15:restartNumberingAfterBreak="0">
+  <w:abstractNum w:abstractNumId="1">
     <w:nsid w:val="110E706A"/>
     <w:multiLevelType w:val="hybridMultilevel"/>
     <w:tmpl w:val="CC9E814A"/>
@@ -1903,7 +2479,96 @@
       </w:pPr>
     </w:lvl>
   </w:abstractNum>
-  <w:abstractNum w:abstractNumId="2" w15:restartNumberingAfterBreak="0">
+  <w:abstractNum w:abstractNumId="2">
+    <w:nsid w:val="13CF2E9C"/>
+    <w:multiLevelType w:val="hybridMultilevel"/>
+    <w:tmpl w:val="00121694"/>
+    <w:lvl w:ilvl="0" w:tplc="0350582C">
+      <w:start w:val="1"/>
+      <w:numFmt w:val="decimal"/>
+      <w:lvlText w:val="%1)"/>
+      <w:lvlJc w:val="left"/>
+      <w:pPr>
+        <w:ind w:left="1080" w:hanging="360"/>
+      </w:pPr>
+      <w:rPr>
+        <w:rFonts w:hint="default"/>
+      </w:rPr>
+    </w:lvl>
+    <w:lvl w:ilvl="1" w:tplc="04090019" w:tentative="1">
+      <w:start w:val="1"/>
+      <w:numFmt w:val="lowerLetter"/>
+      <w:lvlText w:val="%2."/>
+      <w:lvlJc w:val="left"/>
+      <w:pPr>
+        <w:ind w:left="1800" w:hanging="360"/>
+      </w:pPr>
+    </w:lvl>
+    <w:lvl w:ilvl="2" w:tplc="0409001B" w:tentative="1">
+      <w:start w:val="1"/>
+      <w:numFmt w:val="lowerRoman"/>
+      <w:lvlText w:val="%3."/>
+      <w:lvlJc w:val="right"/>
+      <w:pPr>
+        <w:ind w:left="2520" w:hanging="180"/>
+      </w:pPr>
+    </w:lvl>
+    <w:lvl w:ilvl="3" w:tplc="0409000F" w:tentative="1">
+      <w:start w:val="1"/>
+      <w:numFmt w:val="decimal"/>
+      <w:lvlText w:val="%4."/>
+      <w:lvlJc w:val="left"/>
+      <w:pPr>
+        <w:ind w:left="3240" w:hanging="360"/>
+      </w:pPr>
+    </w:lvl>
+    <w:lvl w:ilvl="4" w:tplc="04090019" w:tentative="1">
+      <w:start w:val="1"/>
+      <w:numFmt w:val="lowerLetter"/>
+      <w:lvlText w:val="%5."/>
+      <w:lvlJc w:val="left"/>
+      <w:pPr>
+        <w:ind w:left="3960" w:hanging="360"/>
+      </w:pPr>
+    </w:lvl>
+    <w:lvl w:ilvl="5" w:tplc="0409001B" w:tentative="1">
+      <w:start w:val="1"/>
+      <w:numFmt w:val="lowerRoman"/>
+      <w:lvlText w:val="%6."/>
+      <w:lvlJc w:val="right"/>
+      <w:pPr>
+        <w:ind w:left="4680" w:hanging="180"/>
+      </w:pPr>
+    </w:lvl>
+    <w:lvl w:ilvl="6" w:tplc="0409000F" w:tentative="1">
+      <w:start w:val="1"/>
+      <w:numFmt w:val="decimal"/>
+      <w:lvlText w:val="%7."/>
+      <w:lvlJc w:val="left"/>
+      <w:pPr>
+        <w:ind w:left="5400" w:hanging="360"/>
+      </w:pPr>
+    </w:lvl>
+    <w:lvl w:ilvl="7" w:tplc="04090019" w:tentative="1">
+      <w:start w:val="1"/>
+      <w:numFmt w:val="lowerLetter"/>
+      <w:lvlText w:val="%8."/>
+      <w:lvlJc w:val="left"/>
+      <w:pPr>
+        <w:ind w:left="6120" w:hanging="360"/>
+      </w:pPr>
+    </w:lvl>
+    <w:lvl w:ilvl="8" w:tplc="0409001B" w:tentative="1">
+      <w:start w:val="1"/>
+      <w:numFmt w:val="lowerRoman"/>
+      <w:lvlText w:val="%9."/>
+      <w:lvlJc w:val="right"/>
+      <w:pPr>
+        <w:ind w:left="6840" w:hanging="180"/>
+      </w:pPr>
+    </w:lvl>
+  </w:abstractNum>
+  <w:abstractNum w:abstractNumId="3">
     <w:nsid w:val="141524DF"/>
     <w:multiLevelType w:val="hybridMultilevel"/>
     <w:tmpl w:val="94FE81E8"/>
@@ -2016,7 +2681,7 @@
       </w:rPr>
     </w:lvl>
   </w:abstractNum>
-  <w:abstractNum w:abstractNumId="3" w15:restartNumberingAfterBreak="0">
+  <w:abstractNum w:abstractNumId="4">
     <w:nsid w:val="1B7A404A"/>
     <w:multiLevelType w:val="hybridMultilevel"/>
     <w:tmpl w:val="C08C33DA"/>
@@ -2105,7 +2770,7 @@
       </w:pPr>
     </w:lvl>
   </w:abstractNum>
-  <w:abstractNum w:abstractNumId="4" w15:restartNumberingAfterBreak="0">
+  <w:abstractNum w:abstractNumId="5">
     <w:nsid w:val="2AD26D38"/>
     <w:multiLevelType w:val="hybridMultilevel"/>
     <w:tmpl w:val="CC626E28"/>
@@ -2194,7 +2859,96 @@
       </w:pPr>
     </w:lvl>
   </w:abstractNum>
-  <w:abstractNum w:abstractNumId="5" w15:restartNumberingAfterBreak="0">
+  <w:abstractNum w:abstractNumId="6">
+    <w:nsid w:val="55090318"/>
+    <w:multiLevelType w:val="hybridMultilevel"/>
+    <w:tmpl w:val="C3CAD2DC"/>
+    <w:lvl w:ilvl="0" w:tplc="B13E0B8E">
+      <w:start w:val="1"/>
+      <w:numFmt w:val="decimal"/>
+      <w:lvlText w:val="%1)"/>
+      <w:lvlJc w:val="left"/>
+      <w:pPr>
+        <w:ind w:left="1080" w:hanging="360"/>
+      </w:pPr>
+      <w:rPr>
+        <w:rFonts w:hint="default"/>
+      </w:rPr>
+    </w:lvl>
+    <w:lvl w:ilvl="1" w:tplc="04090019" w:tentative="1">
+      <w:start w:val="1"/>
+      <w:numFmt w:val="lowerLetter"/>
+      <w:lvlText w:val="%2."/>
+      <w:lvlJc w:val="left"/>
+      <w:pPr>
+        <w:ind w:left="1800" w:hanging="360"/>
+      </w:pPr>
+    </w:lvl>
+    <w:lvl w:ilvl="2" w:tplc="0409001B" w:tentative="1">
+      <w:start w:val="1"/>
+      <w:numFmt w:val="lowerRoman"/>
+      <w:lvlText w:val="%3."/>
+      <w:lvlJc w:val="right"/>
+      <w:pPr>
+        <w:ind w:left="2520" w:hanging="180"/>
+      </w:pPr>
+    </w:lvl>
+    <w:lvl w:ilvl="3" w:tplc="0409000F" w:tentative="1">
+      <w:start w:val="1"/>
+      <w:numFmt w:val="decimal"/>
+      <w:lvlText w:val="%4."/>
+      <w:lvlJc w:val="left"/>
+      <w:pPr>
+        <w:ind w:left="3240" w:hanging="360"/>
+      </w:pPr>
+    </w:lvl>
+    <w:lvl w:ilvl="4" w:tplc="04090019" w:tentative="1">
+      <w:start w:val="1"/>
+      <w:numFmt w:val="lowerLetter"/>
+      <w:lvlText w:val="%5."/>
+      <w:lvlJc w:val="left"/>
+      <w:pPr>
+        <w:ind w:left="3960" w:hanging="360"/>
+      </w:pPr>
+    </w:lvl>
+    <w:lvl w:ilvl="5" w:tplc="0409001B" w:tentative="1">
+      <w:start w:val="1"/>
+      <w:numFmt w:val="lowerRoman"/>
+      <w:lvlText w:val="%6."/>
+      <w:lvlJc w:val="right"/>
+      <w:pPr>
+        <w:ind w:left="4680" w:hanging="180"/>
+      </w:pPr>
+    </w:lvl>
+    <w:lvl w:ilvl="6" w:tplc="0409000F" w:tentative="1">
+      <w:start w:val="1"/>
+      <w:numFmt w:val="decimal"/>
+      <w:lvlText w:val="%7."/>
+      <w:lvlJc w:val="left"/>
+      <w:pPr>
+        <w:ind w:left="5400" w:hanging="360"/>
+      </w:pPr>
+    </w:lvl>
+    <w:lvl w:ilvl="7" w:tplc="04090019" w:tentative="1">
+      <w:start w:val="1"/>
+      <w:numFmt w:val="lowerLetter"/>
+      <w:lvlText w:val="%8."/>
+      <w:lvlJc w:val="left"/>
+      <w:pPr>
+        <w:ind w:left="6120" w:hanging="360"/>
+      </w:pPr>
+    </w:lvl>
+    <w:lvl w:ilvl="8" w:tplc="0409001B" w:tentative="1">
+      <w:start w:val="1"/>
+      <w:numFmt w:val="lowerRoman"/>
+      <w:lvlText w:val="%9."/>
+      <w:lvlJc w:val="right"/>
+      <w:pPr>
+        <w:ind w:left="6840" w:hanging="180"/>
+      </w:pPr>
+    </w:lvl>
+  </w:abstractNum>
+  <w:abstractNum w:abstractNumId="7">
     <w:nsid w:val="5F726BE3"/>
     <w:multiLevelType w:val="hybridMultilevel"/>
     <w:tmpl w:val="9EE436BE"/>
@@ -2283,29 +3037,127 @@
       </w:pPr>
     </w:lvl>
   </w:abstractNum>
+  <w:abstractNum w:abstractNumId="8">
+    <w:nsid w:val="70E13E85"/>
+    <w:multiLevelType w:val="hybridMultilevel"/>
+    <w:tmpl w:val="06BA72A2"/>
+    <w:lvl w:ilvl="0" w:tplc="5830A8C4">
+      <w:start w:val="1"/>
+      <w:numFmt w:val="decimal"/>
+      <w:lvlText w:val="%1)"/>
+      <w:lvlJc w:val="left"/>
+      <w:pPr>
+        <w:ind w:left="1080" w:hanging="360"/>
+      </w:pPr>
+      <w:rPr>
+        <w:rFonts w:hint="default"/>
+      </w:rPr>
+    </w:lvl>
+    <w:lvl w:ilvl="1" w:tplc="04090019" w:tentative="1">
+      <w:start w:val="1"/>
+      <w:numFmt w:val="lowerLetter"/>
+      <w:lvlText w:val="%2."/>
+      <w:lvlJc w:val="left"/>
+      <w:pPr>
+        <w:ind w:left="1800" w:hanging="360"/>
+      </w:pPr>
+    </w:lvl>
+    <w:lvl w:ilvl="2" w:tplc="0409001B" w:tentative="1">
+      <w:start w:val="1"/>
+      <w:numFmt w:val="lowerRoman"/>
+      <w:lvlText w:val="%3."/>
+      <w:lvlJc w:val="right"/>
+      <w:pPr>
+        <w:ind w:left="2520" w:hanging="180"/>
+      </w:pPr>
+    </w:lvl>
+    <w:lvl w:ilvl="3" w:tplc="0409000F" w:tentative="1">
+      <w:start w:val="1"/>
+      <w:numFmt w:val="decimal"/>
+      <w:lvlText w:val="%4."/>
+      <w:lvlJc w:val="left"/>
+      <w:pPr>
+        <w:ind w:left="3240" w:hanging="360"/>
+      </w:pPr>
+    </w:lvl>
+    <w:lvl w:ilvl="4" w:tplc="04090019" w:tentative="1">
+      <w:start w:val="1"/>
+      <w:numFmt w:val="lowerLetter"/>
+      <w:lvlText w:val="%5."/>
+      <w:lvlJc w:val="left"/>
+      <w:pPr>
+        <w:ind w:left="3960" w:hanging="360"/>
+      </w:pPr>
+    </w:lvl>
+    <w:lvl w:ilvl="5" w:tplc="0409001B" w:tentative="1">
+      <w:start w:val="1"/>
+      <w:numFmt w:val="lowerRoman"/>
+      <w:lvlText w:val="%6."/>
+      <w:lvlJc w:val="right"/>
+      <w:pPr>
+        <w:ind w:left="4680" w:hanging="180"/>
+      </w:pPr>
+    </w:lvl>
+    <w:lvl w:ilvl="6" w:tplc="0409000F" w:tentative="1">
+      <w:start w:val="1"/>
+      <w:numFmt w:val="decimal"/>
+      <w:lvlText w:val="%7."/>
+      <w:lvlJc w:val="left"/>
+      <w:pPr>
+        <w:ind w:left="5400" w:hanging="360"/>
+      </w:pPr>
+    </w:lvl>
+    <w:lvl w:ilvl="7" w:tplc="04090019" w:tentative="1">
+      <w:start w:val="1"/>
+      <w:numFmt w:val="lowerLetter"/>
+      <w:lvlText w:val="%8."/>
+      <w:lvlJc w:val="left"/>
+      <w:pPr>
+        <w:ind w:left="6120" w:hanging="360"/>
+      </w:pPr>
+    </w:lvl>
+    <w:lvl w:ilvl="8" w:tplc="0409001B" w:tentative="1">
+      <w:start w:val="1"/>
+      <w:numFmt w:val="lowerRoman"/>
+      <w:lvlText w:val="%9."/>
+      <w:lvlJc w:val="right"/>
+      <w:pPr>
+        <w:ind w:left="6840" w:hanging="180"/>
+      </w:pPr>
+    </w:lvl>
+  </w:abstractNum>
   <w:num w:numId="1">
-    <w:abstractNumId w:val="4"/>
+    <w:abstractNumId w:val="5"/>
   </w:num>
   <w:num w:numId="2">
     <w:abstractNumId w:val="1"/>
   </w:num>
   <w:num w:numId="3">
+    <w:abstractNumId w:val="4"/>
+  </w:num>
+  <w:num w:numId="4">
     <w:abstractNumId w:val="3"/>
   </w:num>
-  <w:num w:numId="4">
-    <w:abstractNumId w:val="2"/>
-  </w:num>
   <w:num w:numId="5">
-    <w:abstractNumId w:val="5"/>
+    <w:abstractNumId w:val="7"/>
   </w:num>
   <w:num w:numId="6">
     <w:abstractNumId w:val="0"/>
+  </w:num>
+  <w:num w:numId="7">
+    <w:abstractNumId w:val="8"/>
+  </w:num>
+  <w:num w:numId="8">
+    <w:abstractNumId w:val="6"/>
+  </w:num>
+  <w:num w:numId="9">
+    <w:abstractNumId w:val="2"/>
   </w:num>
 </w:numbering>
 </file>
 
 <file path=word/styles.xml><?xml version="1.0" encoding="utf-8"?>
-<w:styles xmlns:mc="http://schemas.openxmlformats.org/markup-compatibility/2006" xmlns:r="http://schemas.openxmlformats.org/officeDocument/2006/relationships" xmlns:w="http://schemas.openxmlformats.org/wordprocessingml/2006/main" xmlns:w14="http://schemas.microsoft.com/office/word/2010/wordml" xmlns:w15="http://schemas.microsoft.com/office/word/2012/wordml" xmlns:w16se="http://schemas.microsoft.com/office/word/2015/wordml/symex" mc:Ignorable="w14 w15 w16se">
+<w:styles xmlns:mc="http://schemas.openxmlformats.org/markup-compatibility/2006" xmlns:r="http://schemas.openxmlformats.org/officeDocument/2006/relationships" xmlns:w="http://schemas.openxmlformats.org/wordprocessingml/2006/main" xmlns:w14="http://schemas.microsoft.com/office/word/2010/wordml" mc:Ignorable="w14">
   <w:docDefaults>
     <w:rPrDefault>
       <w:rPr>
@@ -2321,378 +3173,345 @@
       </w:pPr>
     </w:pPrDefault>
   </w:docDefaults>
-  <w:latentStyles w:defLockedState="0" w:defUIPriority="99" w:defSemiHidden="0" w:defUnhideWhenUsed="0" w:defQFormat="0" w:count="371">
-    <w:lsdException w:name="Normal" w:uiPriority="0" w:qFormat="1"/>
-    <w:lsdException w:name="heading 1" w:uiPriority="9" w:qFormat="1"/>
-    <w:lsdException w:name="heading 2" w:semiHidden="1" w:uiPriority="9" w:unhideWhenUsed="1" w:qFormat="1"/>
-    <w:lsdException w:name="heading 3" w:semiHidden="1" w:uiPriority="9" w:unhideWhenUsed="1" w:qFormat="1"/>
-    <w:lsdException w:name="heading 4" w:semiHidden="1" w:uiPriority="9" w:unhideWhenUsed="1" w:qFormat="1"/>
-    <w:lsdException w:name="heading 5" w:semiHidden="1" w:uiPriority="9" w:unhideWhenUsed="1" w:qFormat="1"/>
-    <w:lsdException w:name="heading 6" w:semiHidden="1" w:uiPriority="9" w:unhideWhenUsed="1" w:qFormat="1"/>
-    <w:lsdException w:name="heading 7" w:semiHidden="1" w:uiPriority="9" w:unhideWhenUsed="1" w:qFormat="1"/>
-    <w:lsdException w:name="heading 8" w:semiHidden="1" w:uiPriority="9" w:unhideWhenUsed="1" w:qFormat="1"/>
-    <w:lsdException w:name="heading 9" w:semiHidden="1" w:uiPriority="9" w:unhideWhenUsed="1" w:qFormat="1"/>
-    <w:lsdException w:name="index 1" w:semiHidden="1" w:unhideWhenUsed="1"/>
-    <w:lsdException w:name="index 2" w:semiHidden="1" w:unhideWhenUsed="1"/>
-    <w:lsdException w:name="index 3" w:semiHidden="1" w:unhideWhenUsed="1"/>
-    <w:lsdException w:name="index 4" w:semiHidden="1" w:unhideWhenUsed="1"/>
-    <w:lsdException w:name="index 5" w:semiHidden="1" w:unhideWhenUsed="1"/>
-    <w:lsdException w:name="index 6" w:semiHidden="1" w:unhideWhenUsed="1"/>
-    <w:lsdException w:name="index 7" w:semiHidden="1" w:unhideWhenUsed="1"/>
-    <w:lsdException w:name="index 8" w:semiHidden="1" w:unhideWhenUsed="1"/>
-    <w:lsdException w:name="index 9" w:semiHidden="1" w:unhideWhenUsed="1"/>
-    <w:lsdException w:name="toc 1" w:semiHidden="1" w:uiPriority="39" w:unhideWhenUsed="1"/>
-    <w:lsdException w:name="toc 2" w:semiHidden="1" w:uiPriority="39" w:unhideWhenUsed="1"/>
-    <w:lsdException w:name="toc 3" w:semiHidden="1" w:uiPriority="39" w:unhideWhenUsed="1"/>
-    <w:lsdException w:name="toc 4" w:semiHidden="1" w:uiPriority="39" w:unhideWhenUsed="1"/>
-    <w:lsdException w:name="toc 5" w:semiHidden="1" w:uiPriority="39" w:unhideWhenUsed="1"/>
-    <w:lsdException w:name="toc 6" w:semiHidden="1" w:uiPriority="39" w:unhideWhenUsed="1"/>
-    <w:lsdException w:name="toc 7" w:semiHidden="1" w:uiPriority="39" w:unhideWhenUsed="1"/>
-    <w:lsdException w:name="toc 8" w:semiHidden="1" w:uiPriority="39" w:unhideWhenUsed="1"/>
-    <w:lsdException w:name="toc 9" w:semiHidden="1" w:uiPriority="39" w:unhideWhenUsed="1"/>
-    <w:lsdException w:name="Normal Indent" w:semiHidden="1" w:unhideWhenUsed="1"/>
-    <w:lsdException w:name="footnote text" w:semiHidden="1" w:unhideWhenUsed="1"/>
-    <w:lsdException w:name="annotation text" w:semiHidden="1" w:unhideWhenUsed="1"/>
-    <w:lsdException w:name="header" w:semiHidden="1" w:unhideWhenUsed="1"/>
-    <w:lsdException w:name="footer" w:semiHidden="1" w:unhideWhenUsed="1"/>
-    <w:lsdException w:name="index heading" w:semiHidden="1" w:unhideWhenUsed="1"/>
-    <w:lsdException w:name="caption" w:semiHidden="1" w:uiPriority="35" w:unhideWhenUsed="1" w:qFormat="1"/>
-    <w:lsdException w:name="table of figures" w:semiHidden="1" w:unhideWhenUsed="1"/>
-    <w:lsdException w:name="envelope address" w:semiHidden="1" w:unhideWhenUsed="1"/>
-    <w:lsdException w:name="envelope return" w:semiHidden="1" w:unhideWhenUsed="1"/>
-    <w:lsdException w:name="footnote reference" w:semiHidden="1" w:unhideWhenUsed="1"/>
-    <w:lsdException w:name="annotation reference" w:semiHidden="1" w:unhideWhenUsed="1"/>
-    <w:lsdException w:name="line number" w:semiHidden="1" w:unhideWhenUsed="1"/>
-    <w:lsdException w:name="page number" w:semiHidden="1" w:unhideWhenUsed="1"/>
-    <w:lsdException w:name="endnote reference" w:semiHidden="1" w:unhideWhenUsed="1"/>
-    <w:lsdException w:name="endnote text" w:semiHidden="1" w:unhideWhenUsed="1"/>
-    <w:lsdException w:name="table of authorities" w:semiHidden="1" w:unhideWhenUsed="1"/>
-    <w:lsdException w:name="macro" w:semiHidden="1" w:unhideWhenUsed="1"/>
-    <w:lsdException w:name="toa heading" w:semiHidden="1" w:unhideWhenUsed="1"/>
-    <w:lsdException w:name="List" w:semiHidden="1" w:unhideWhenUsed="1"/>
-    <w:lsdException w:name="List Bullet" w:semiHidden="1" w:unhideWhenUsed="1"/>
-    <w:lsdException w:name="List Number" w:semiHidden="1" w:unhideWhenUsed="1"/>
-    <w:lsdException w:name="List 2" w:semiHidden="1" w:unhideWhenUsed="1"/>
-    <w:lsdException w:name="List 3" w:semiHidden="1" w:unhideWhenUsed="1"/>
-    <w:lsdException w:name="List 4" w:semiHidden="1" w:unhideWhenUsed="1"/>
-    <w:lsdException w:name="List 5" w:semiHidden="1" w:unhideWhenUsed="1"/>
-    <w:lsdException w:name="List Bullet 2" w:semiHidden="1" w:unhideWhenUsed="1"/>
-    <w:lsdException w:name="List Bullet 3" w:semiHidden="1" w:unhideWhenUsed="1"/>
-    <w:lsdException w:name="List Bullet 4" w:semiHidden="1" w:unhideWhenUsed="1"/>
-    <w:lsdException w:name="List Bullet 5" w:semiHidden="1" w:unhideWhenUsed="1"/>
-    <w:lsdException w:name="List Number 2" w:semiHidden="1" w:unhideWhenUsed="1"/>
-    <w:lsdException w:name="List Number 3" w:semiHidden="1" w:unhideWhenUsed="1"/>
-    <w:lsdException w:name="List Number 4" w:semiHidden="1" w:unhideWhenUsed="1"/>
-    <w:lsdException w:name="List Number 5" w:semiHidden="1" w:unhideWhenUsed="1"/>
-    <w:lsdException w:name="Title" w:uiPriority="10" w:qFormat="1"/>
-    <w:lsdException w:name="Closing" w:semiHidden="1" w:unhideWhenUsed="1"/>
-    <w:lsdException w:name="Signature" w:semiHidden="1" w:unhideWhenUsed="1"/>
-    <w:lsdException w:name="Default Paragraph Font" w:semiHidden="1" w:uiPriority="1" w:unhideWhenUsed="1"/>
-    <w:lsdException w:name="Body Text" w:semiHidden="1" w:unhideWhenUsed="1"/>
-    <w:lsdException w:name="Body Text Indent" w:semiHidden="1" w:unhideWhenUsed="1"/>
-    <w:lsdException w:name="List Continue" w:semiHidden="1" w:unhideWhenUsed="1"/>
-    <w:lsdException w:name="List Continue 2" w:semiHidden="1" w:unhideWhenUsed="1"/>
-    <w:lsdException w:name="List Continue 3" w:semiHidden="1" w:unhideWhenUsed="1"/>
-    <w:lsdException w:name="List Continue 4" w:semiHidden="1" w:unhideWhenUsed="1"/>
-    <w:lsdException w:name="List Continue 5" w:semiHidden="1" w:unhideWhenUsed="1"/>
-    <w:lsdException w:name="Message Header" w:semiHidden="1" w:unhideWhenUsed="1"/>
-    <w:lsdException w:name="Subtitle" w:uiPriority="11" w:qFormat="1"/>
-    <w:lsdException w:name="Salutation" w:semiHidden="1" w:unhideWhenUsed="1"/>
-    <w:lsdException w:name="Date" w:semiHidden="1" w:unhideWhenUsed="1"/>
-    <w:lsdException w:name="Body Text First Indent" w:semiHidden="1" w:unhideWhenUsed="1"/>
-    <w:lsdException w:name="Body Text First Indent 2" w:semiHidden="1" w:unhideWhenUsed="1"/>
-    <w:lsdException w:name="Note Heading" w:semiHidden="1" w:unhideWhenUsed="1"/>
-    <w:lsdException w:name="Body Text 2" w:semiHidden="1" w:unhideWhenUsed="1"/>
-    <w:lsdException w:name="Body Text 3" w:semiHidden="1" w:unhideWhenUsed="1"/>
-    <w:lsdException w:name="Body Text Indent 2" w:semiHidden="1" w:unhideWhenUsed="1"/>
-    <w:lsdException w:name="Body Text Indent 3" w:semiHidden="1" w:unhideWhenUsed="1"/>
-    <w:lsdException w:name="Block Text" w:semiHidden="1" w:unhideWhenUsed="1"/>
-    <w:lsdException w:name="Hyperlink" w:semiHidden="1" w:unhideWhenUsed="1"/>
-    <w:lsdException w:name="FollowedHyperlink" w:semiHidden="1" w:unhideWhenUsed="1"/>
-    <w:lsdException w:name="Strong" w:uiPriority="22" w:qFormat="1"/>
-    <w:lsdException w:name="Emphasis" w:uiPriority="20" w:qFormat="1"/>
-    <w:lsdException w:name="Document Map" w:semiHidden="1" w:unhideWhenUsed="1"/>
-    <w:lsdException w:name="Plain Text" w:semiHidden="1" w:unhideWhenUsed="1"/>
-    <w:lsdException w:name="E-mail Signature" w:semiHidden="1" w:unhideWhenUsed="1"/>
-    <w:lsdException w:name="HTML Top of Form" w:semiHidden="1" w:unhideWhenUsed="1"/>
-    <w:lsdException w:name="HTML Bottom of Form" w:semiHidden="1" w:unhideWhenUsed="1"/>
-    <w:lsdException w:name="Normal (Web)" w:semiHidden="1" w:unhideWhenUsed="1"/>
-    <w:lsdException w:name="HTML Acronym" w:semiHidden="1" w:unhideWhenUsed="1"/>
-    <w:lsdException w:name="HTML Address" w:semiHidden="1" w:unhideWhenUsed="1"/>
-    <w:lsdException w:name="HTML Cite" w:semiHidden="1" w:unhideWhenUsed="1"/>
-    <w:lsdException w:name="HTML Code" w:semiHidden="1" w:unhideWhenUsed="1"/>
-    <w:lsdException w:name="HTML Definition" w:semiHidden="1" w:unhideWhenUsed="1"/>
-    <w:lsdException w:name="HTML Keyboard" w:semiHidden="1" w:unhideWhenUsed="1"/>
-    <w:lsdException w:name="HTML Preformatted" w:semiHidden="1" w:unhideWhenUsed="1"/>
-    <w:lsdException w:name="HTML Sample" w:semiHidden="1" w:unhideWhenUsed="1"/>
-    <w:lsdException w:name="HTML Typewriter" w:semiHidden="1" w:unhideWhenUsed="1"/>
-    <w:lsdException w:name="HTML Variable" w:semiHidden="1" w:unhideWhenUsed="1"/>
-    <w:lsdException w:name="Normal Table" w:semiHidden="1" w:unhideWhenUsed="1"/>
-    <w:lsdException w:name="annotation subject" w:semiHidden="1" w:unhideWhenUsed="1"/>
-    <w:lsdException w:name="No List" w:semiHidden="1" w:unhideWhenUsed="1"/>
-    <w:lsdException w:name="Outline List 1" w:semiHidden="1" w:unhideWhenUsed="1"/>
-    <w:lsdException w:name="Outline List 2" w:semiHidden="1" w:unhideWhenUsed="1"/>
-    <w:lsdException w:name="Outline List 3" w:semiHidden="1" w:unhideWhenUsed="1"/>
-    <w:lsdException w:name="Table Simple 1" w:semiHidden="1" w:unhideWhenUsed="1"/>
-    <w:lsdException w:name="Table Simple 2" w:semiHidden="1" w:unhideWhenUsed="1"/>
-    <w:lsdException w:name="Table Simple 3" w:semiHidden="1" w:unhideWhenUsed="1"/>
-    <w:lsdException w:name="Table Classic 1" w:semiHidden="1" w:unhideWhenUsed="1"/>
-    <w:lsdException w:name="Table Classic 2" w:semiHidden="1" w:unhideWhenUsed="1"/>
-    <w:lsdException w:name="Table Classic 3" w:semiHidden="1" w:unhideWhenUsed="1"/>
-    <w:lsdException w:name="Table Classic 4" w:semiHidden="1" w:unhideWhenUsed="1"/>
-    <w:lsdException w:name="Table Colorful 1" w:semiHidden="1" w:unhideWhenUsed="1"/>
-    <w:lsdException w:name="Table Colorful 2" w:semiHidden="1" w:unhideWhenUsed="1"/>
-    <w:lsdException w:name="Table Colorful 3" w:semiHidden="1" w:unhideWhenUsed="1"/>
-    <w:lsdException w:name="Table Columns 1" w:semiHidden="1" w:unhideWhenUsed="1"/>
-    <w:lsdException w:name="Table Columns 2" w:semiHidden="1" w:unhideWhenUsed="1"/>
-    <w:lsdException w:name="Table Columns 3" w:semiHidden="1" w:unhideWhenUsed="1"/>
-    <w:lsdException w:name="Table Columns 4" w:semiHidden="1" w:unhideWhenUsed="1"/>
-    <w:lsdException w:name="Table Columns 5" w:semiHidden="1" w:unhideWhenUsed="1"/>
-    <w:lsdException w:name="Table Grid 1" w:semiHidden="1" w:unhideWhenUsed="1"/>
-    <w:lsdException w:name="Table Grid 2" w:semiHidden="1" w:unhideWhenUsed="1"/>
-    <w:lsdException w:name="Table Grid 3" w:semiHidden="1" w:unhideWhenUsed="1"/>
-    <w:lsdException w:name="Table Grid 4" w:semiHidden="1" w:unhideWhenUsed="1"/>
-    <w:lsdException w:name="Table Grid 5" w:semiHidden="1" w:unhideWhenUsed="1"/>
-    <w:lsdException w:name="Table Grid 6" w:semiHidden="1" w:unhideWhenUsed="1"/>
-    <w:lsdException w:name="Table Grid 7" w:semiHidden="1" w:unhideWhenUsed="1"/>
-    <w:lsdException w:name="Table Grid 8" w:semiHidden="1" w:unhideWhenUsed="1"/>
-    <w:lsdException w:name="Table List 1" w:semiHidden="1" w:unhideWhenUsed="1"/>
-    <w:lsdException w:name="Table List 2" w:semiHidden="1" w:unhideWhenUsed="1"/>
-    <w:lsdException w:name="Table List 3" w:semiHidden="1" w:unhideWhenUsed="1"/>
-    <w:lsdException w:name="Table List 4" w:semiHidden="1" w:unhideWhenUsed="1"/>
-    <w:lsdException w:name="Table List 5" w:semiHidden="1" w:unhideWhenUsed="1"/>
-    <w:lsdException w:name="Table List 6" w:semiHidden="1" w:unhideWhenUsed="1"/>
-    <w:lsdException w:name="Table List 7" w:semiHidden="1" w:unhideWhenUsed="1"/>
-    <w:lsdException w:name="Table List 8" w:semiHidden="1" w:unhideWhenUsed="1"/>
-    <w:lsdException w:name="Table 3D effects 1" w:semiHidden="1" w:unhideWhenUsed="1"/>
-    <w:lsdException w:name="Table 3D effects 2" w:semiHidden="1" w:unhideWhenUsed="1"/>
-    <w:lsdException w:name="Table 3D effects 3" w:semiHidden="1" w:unhideWhenUsed="1"/>
-    <w:lsdException w:name="Table Contemporary" w:semiHidden="1" w:unhideWhenUsed="1"/>
-    <w:lsdException w:name="Table Elegant" w:semiHidden="1" w:unhideWhenUsed="1"/>
-    <w:lsdException w:name="Table Professional" w:semiHidden="1" w:unhideWhenUsed="1"/>
-    <w:lsdException w:name="Table Subtle 1" w:semiHidden="1" w:unhideWhenUsed="1"/>
-    <w:lsdException w:name="Table Subtle 2" w:semiHidden="1" w:unhideWhenUsed="1"/>
-    <w:lsdException w:name="Table Web 1" w:semiHidden="1" w:unhideWhenUsed="1"/>
-    <w:lsdException w:name="Table Web 2" w:semiHidden="1" w:unhideWhenUsed="1"/>
-    <w:lsdException w:name="Table Web 3" w:semiHidden="1" w:unhideWhenUsed="1"/>
-    <w:lsdException w:name="Balloon Text" w:semiHidden="1" w:unhideWhenUsed="1"/>
-    <w:lsdException w:name="Table Grid" w:uiPriority="39"/>
-    <w:lsdException w:name="Table Theme" w:semiHidden="1" w:unhideWhenUsed="1"/>
-    <w:lsdException w:name="Placeholder Text" w:semiHidden="1"/>
-    <w:lsdException w:name="No Spacing" w:uiPriority="1" w:qFormat="1"/>
-    <w:lsdException w:name="Light Shading" w:uiPriority="60"/>
-    <w:lsdException w:name="Light List" w:uiPriority="61"/>
-    <w:lsdException w:name="Light Grid" w:uiPriority="62"/>
-    <w:lsdException w:name="Medium Shading 1" w:uiPriority="63"/>
-    <w:lsdException w:name="Medium Shading 2" w:uiPriority="64"/>
-    <w:lsdException w:name="Medium List 1" w:uiPriority="65"/>
-    <w:lsdException w:name="Medium List 2" w:uiPriority="66"/>
-    <w:lsdException w:name="Medium Grid 1" w:uiPriority="67"/>
-    <w:lsdException w:name="Medium Grid 2" w:uiPriority="68"/>
-    <w:lsdException w:name="Medium Grid 3" w:uiPriority="69"/>
-    <w:lsdException w:name="Dark List" w:uiPriority="70"/>
-    <w:lsdException w:name="Colorful Shading" w:uiPriority="71"/>
-    <w:lsdException w:name="Colorful List" w:uiPriority="72"/>
-    <w:lsdException w:name="Colorful Grid" w:uiPriority="73"/>
-    <w:lsdException w:name="Light Shading Accent 1" w:uiPriority="60"/>
-    <w:lsdException w:name="Light List Accent 1" w:uiPriority="61"/>
-    <w:lsdException w:name="Light Grid Accent 1" w:uiPriority="62"/>
-    <w:lsdException w:name="Medium Shading 1 Accent 1" w:uiPriority="63"/>
-    <w:lsdException w:name="Medium Shading 2 Accent 1" w:uiPriority="64"/>
-    <w:lsdException w:name="Medium List 1 Accent 1" w:uiPriority="65"/>
-    <w:lsdException w:name="Revision" w:semiHidden="1"/>
-    <w:lsdException w:name="List Paragraph" w:uiPriority="34" w:qFormat="1"/>
-    <w:lsdException w:name="Quote" w:uiPriority="29" w:qFormat="1"/>
-    <w:lsdException w:name="Intense Quote" w:uiPriority="30" w:qFormat="1"/>
-    <w:lsdException w:name="Medium List 2 Accent 1" w:uiPriority="66"/>
-    <w:lsdException w:name="Medium Grid 1 Accent 1" w:uiPriority="67"/>
-    <w:lsdException w:name="Medium Grid 2 Accent 1" w:uiPriority="68"/>
-    <w:lsdException w:name="Medium Grid 3 Accent 1" w:uiPriority="69"/>
-    <w:lsdException w:name="Dark List Accent 1" w:uiPriority="70"/>
-    <w:lsdException w:name="Colorful Shading Accent 1" w:uiPriority="71"/>
-    <w:lsdException w:name="Colorful List Accent 1" w:uiPriority="72"/>
-    <w:lsdException w:name="Colorful Grid Accent 1" w:uiPriority="73"/>
-    <w:lsdException w:name="Light Shading Accent 2" w:uiPriority="60"/>
-    <w:lsdException w:name="Light List Accent 2" w:uiPriority="61"/>
-    <w:lsdException w:name="Light Grid Accent 2" w:uiPriority="62"/>
-    <w:lsdException w:name="Medium Shading 1 Accent 2" w:uiPriority="63"/>
-    <w:lsdException w:name="Medium Shading 2 Accent 2" w:uiPriority="64"/>
-    <w:lsdException w:name="Medium List 1 Accent 2" w:uiPriority="65"/>
-    <w:lsdException w:name="Medium List 2 Accent 2" w:uiPriority="66"/>
-    <w:lsdException w:name="Medium Grid 1 Accent 2" w:uiPriority="67"/>
-    <w:lsdException w:name="Medium Grid 2 Accent 2" w:uiPriority="68"/>
-    <w:lsdException w:name="Medium Grid 3 Accent 2" w:uiPriority="69"/>
-    <w:lsdException w:name="Dark List Accent 2" w:uiPriority="70"/>
-    <w:lsdException w:name="Colorful Shading Accent 2" w:uiPriority="71"/>
-    <w:lsdException w:name="Colorful List Accent 2" w:uiPriority="72"/>
-    <w:lsdException w:name="Colorful Grid Accent 2" w:uiPriority="73"/>
-    <w:lsdException w:name="Light Shading Accent 3" w:uiPriority="60"/>
-    <w:lsdException w:name="Light List Accent 3" w:uiPriority="61"/>
-    <w:lsdException w:name="Light Grid Accent 3" w:uiPriority="62"/>
-    <w:lsdException w:name="Medium Shading 1 Accent 3" w:uiPriority="63"/>
-    <w:lsdException w:name="Medium Shading 2 Accent 3" w:uiPriority="64"/>
-    <w:lsdException w:name="Medium List 1 Accent 3" w:uiPriority="65"/>
-    <w:lsdException w:name="Medium List 2 Accent 3" w:uiPriority="66"/>
-    <w:lsdException w:name="Medium Grid 1 Accent 3" w:uiPriority="67"/>
-    <w:lsdException w:name="Medium Grid 2 Accent 3" w:uiPriority="68"/>
-    <w:lsdException w:name="Medium Grid 3 Accent 3" w:uiPriority="69"/>
-    <w:lsdException w:name="Dark List Accent 3" w:uiPriority="70"/>
-    <w:lsdException w:name="Colorful Shading Accent 3" w:uiPriority="71"/>
-    <w:lsdException w:name="Colorful List Accent 3" w:uiPriority="72"/>
-    <w:lsdException w:name="Colorful Grid Accent 3" w:uiPriority="73"/>
-    <w:lsdException w:name="Light Shading Accent 4" w:uiPriority="60"/>
-    <w:lsdException w:name="Light List Accent 4" w:uiPriority="61"/>
-    <w:lsdException w:name="Light Grid Accent 4" w:uiPriority="62"/>
-    <w:lsdException w:name="Medium Shading 1 Accent 4" w:uiPriority="63"/>
-    <w:lsdException w:name="Medium Shading 2 Accent 4" w:uiPriority="64"/>
-    <w:lsdException w:name="Medium List 1 Accent 4" w:uiPriority="65"/>
-    <w:lsdException w:name="Medium List 2 Accent 4" w:uiPriority="66"/>
-    <w:lsdException w:name="Medium Grid 1 Accent 4" w:uiPriority="67"/>
-    <w:lsdException w:name="Medium Grid 2 Accent 4" w:uiPriority="68"/>
-    <w:lsdException w:name="Medium Grid 3 Accent 4" w:uiPriority="69"/>
-    <w:lsdException w:name="Dark List Accent 4" w:uiPriority="70"/>
-    <w:lsdException w:name="Colorful Shading Accent 4" w:uiPriority="71"/>
-    <w:lsdException w:name="Colorful List Accent 4" w:uiPriority="72"/>
-    <w:lsdException w:name="Colorful Grid Accent 4" w:uiPriority="73"/>
-    <w:lsdException w:name="Light Shading Accent 5" w:uiPriority="60"/>
-    <w:lsdException w:name="Light List Accent 5" w:uiPriority="61"/>
-    <w:lsdException w:name="Light Grid Accent 5" w:uiPriority="62"/>
-    <w:lsdException w:name="Medium Shading 1 Accent 5" w:uiPriority="63"/>
-    <w:lsdException w:name="Medium Shading 2 Accent 5" w:uiPriority="64"/>
-    <w:lsdException w:name="Medium List 1 Accent 5" w:uiPriority="65"/>
-    <w:lsdException w:name="Medium List 2 Accent 5" w:uiPriority="66"/>
-    <w:lsdException w:name="Medium Grid 1 Accent 5" w:uiPriority="67"/>
-    <w:lsdException w:name="Medium Grid 2 Accent 5" w:uiPriority="68"/>
-    <w:lsdException w:name="Medium Grid 3 Accent 5" w:uiPriority="69"/>
-    <w:lsdException w:name="Dark List Accent 5" w:uiPriority="70"/>
-    <w:lsdException w:name="Colorful Shading Accent 5" w:uiPriority="71"/>
-    <w:lsdException w:name="Colorful List Accent 5" w:uiPriority="72"/>
-    <w:lsdException w:name="Colorful Grid Accent 5" w:uiPriority="73"/>
-    <w:lsdException w:name="Light Shading Accent 6" w:uiPriority="60"/>
-    <w:lsdException w:name="Light List Accent 6" w:uiPriority="61"/>
-    <w:lsdException w:name="Light Grid Accent 6" w:uiPriority="62"/>
-    <w:lsdException w:name="Medium Shading 1 Accent 6" w:uiPriority="63"/>
-    <w:lsdException w:name="Medium Shading 2 Accent 6" w:uiPriority="64"/>
-    <w:lsdException w:name="Medium List 1 Accent 6" w:uiPriority="65"/>
-    <w:lsdException w:name="Medium List 2 Accent 6" w:uiPriority="66"/>
-    <w:lsdException w:name="Medium Grid 1 Accent 6" w:uiPriority="67"/>
-    <w:lsdException w:name="Medium Grid 2 Accent 6" w:uiPriority="68"/>
-    <w:lsdException w:name="Medium Grid 3 Accent 6" w:uiPriority="69"/>
-    <w:lsdException w:name="Dark List Accent 6" w:uiPriority="70"/>
-    <w:lsdException w:name="Colorful Shading Accent 6" w:uiPriority="71"/>
-    <w:lsdException w:name="Colorful List Accent 6" w:uiPriority="72"/>
-    <w:lsdException w:name="Colorful Grid Accent 6" w:uiPriority="73"/>
-    <w:lsdException w:name="Subtle Emphasis" w:uiPriority="19" w:qFormat="1"/>
-    <w:lsdException w:name="Intense Emphasis" w:uiPriority="21" w:qFormat="1"/>
-    <w:lsdException w:name="Subtle Reference" w:uiPriority="31" w:qFormat="1"/>
-    <w:lsdException w:name="Intense Reference" w:uiPriority="32" w:qFormat="1"/>
-    <w:lsdException w:name="Book Title" w:uiPriority="33" w:qFormat="1"/>
-    <w:lsdException w:name="Bibliography" w:semiHidden="1" w:uiPriority="37" w:unhideWhenUsed="1"/>
-    <w:lsdException w:name="TOC Heading" w:semiHidden="1" w:uiPriority="39" w:unhideWhenUsed="1" w:qFormat="1"/>
-    <w:lsdException w:name="Plain Table 1" w:uiPriority="41"/>
-    <w:lsdException w:name="Plain Table 2" w:uiPriority="42"/>
-    <w:lsdException w:name="Plain Table 3" w:uiPriority="43"/>
-    <w:lsdException w:name="Plain Table 4" w:uiPriority="44"/>
-    <w:lsdException w:name="Plain Table 5" w:uiPriority="45"/>
-    <w:lsdException w:name="Grid Table Light" w:uiPriority="40"/>
-    <w:lsdException w:name="Grid Table 1 Light" w:uiPriority="46"/>
-    <w:lsdException w:name="Grid Table 2" w:uiPriority="47"/>
-    <w:lsdException w:name="Grid Table 3" w:uiPriority="48"/>
-    <w:lsdException w:name="Grid Table 4" w:uiPriority="49"/>
-    <w:lsdException w:name="Grid Table 5 Dark" w:uiPriority="50"/>
-    <w:lsdException w:name="Grid Table 6 Colorful" w:uiPriority="51"/>
-    <w:lsdException w:name="Grid Table 7 Colorful" w:uiPriority="52"/>
-    <w:lsdException w:name="Grid Table 1 Light Accent 1" w:uiPriority="46"/>
-    <w:lsdException w:name="Grid Table 2 Accent 1" w:uiPriority="47"/>
-    <w:lsdException w:name="Grid Table 3 Accent 1" w:uiPriority="48"/>
-    <w:lsdException w:name="Grid Table 4 Accent 1" w:uiPriority="49"/>
-    <w:lsdException w:name="Grid Table 5 Dark Accent 1" w:uiPriority="50"/>
-    <w:lsdException w:name="Grid Table 6 Colorful Accent 1" w:uiPriority="51"/>
-    <w:lsdException w:name="Grid Table 7 Colorful Accent 1" w:uiPriority="52"/>
-    <w:lsdException w:name="Grid Table 1 Light Accent 2" w:uiPriority="46"/>
-    <w:lsdException w:name="Grid Table 2 Accent 2" w:uiPriority="47"/>
-    <w:lsdException w:name="Grid Table 3 Accent 2" w:uiPriority="48"/>
-    <w:lsdException w:name="Grid Table 4 Accent 2" w:uiPriority="49"/>
-    <w:lsdException w:name="Grid Table 5 Dark Accent 2" w:uiPriority="50"/>
-    <w:lsdException w:name="Grid Table 6 Colorful Accent 2" w:uiPriority="51"/>
-    <w:lsdException w:name="Grid Table 7 Colorful Accent 2" w:uiPriority="52"/>
-    <w:lsdException w:name="Grid Table 1 Light Accent 3" w:uiPriority="46"/>
-    <w:lsdException w:name="Grid Table 2 Accent 3" w:uiPriority="47"/>
-    <w:lsdException w:name="Grid Table 3 Accent 3" w:uiPriority="48"/>
-    <w:lsdException w:name="Grid Table 4 Accent 3" w:uiPriority="49"/>
-    <w:lsdException w:name="Grid Table 5 Dark Accent 3" w:uiPriority="50"/>
-    <w:lsdException w:name="Grid Table 6 Colorful Accent 3" w:uiPriority="51"/>
-    <w:lsdException w:name="Grid Table 7 Colorful Accent 3" w:uiPriority="52"/>
-    <w:lsdException w:name="Grid Table 1 Light Accent 4" w:uiPriority="46"/>
-    <w:lsdException w:name="Grid Table 2 Accent 4" w:uiPriority="47"/>
-    <w:lsdException w:name="Grid Table 3 Accent 4" w:uiPriority="48"/>
-    <w:lsdException w:name="Grid Table 4 Accent 4" w:uiPriority="49"/>
-    <w:lsdException w:name="Grid Table 5 Dark Accent 4" w:uiPriority="50"/>
-    <w:lsdException w:name="Grid Table 6 Colorful Accent 4" w:uiPriority="51"/>
-    <w:lsdException w:name="Grid Table 7 Colorful Accent 4" w:uiPriority="52"/>
-    <w:lsdException w:name="Grid Table 1 Light Accent 5" w:uiPriority="46"/>
-    <w:lsdException w:name="Grid Table 2 Accent 5" w:uiPriority="47"/>
-    <w:lsdException w:name="Grid Table 3 Accent 5" w:uiPriority="48"/>
-    <w:lsdException w:name="Grid Table 4 Accent 5" w:uiPriority="49"/>
-    <w:lsdException w:name="Grid Table 5 Dark Accent 5" w:uiPriority="50"/>
-    <w:lsdException w:name="Grid Table 6 Colorful Accent 5" w:uiPriority="51"/>
-    <w:lsdException w:name="Grid Table 7 Colorful Accent 5" w:uiPriority="52"/>
-    <w:lsdException w:name="Grid Table 1 Light Accent 6" w:uiPriority="46"/>
-    <w:lsdException w:name="Grid Table 2 Accent 6" w:uiPriority="47"/>
-    <w:lsdException w:name="Grid Table 3 Accent 6" w:uiPriority="48"/>
-    <w:lsdException w:name="Grid Table 4 Accent 6" w:uiPriority="49"/>
-    <w:lsdException w:name="Grid Table 5 Dark Accent 6" w:uiPriority="50"/>
-    <w:lsdException w:name="Grid Table 6 Colorful Accent 6" w:uiPriority="51"/>
-    <w:lsdException w:name="Grid Table 7 Colorful Accent 6" w:uiPriority="52"/>
-    <w:lsdException w:name="List Table 1 Light" w:uiPriority="46"/>
-    <w:lsdException w:name="List Table 2" w:uiPriority="47"/>
-    <w:lsdException w:name="List Table 3" w:uiPriority="48"/>
-    <w:lsdException w:name="List Table 4" w:uiPriority="49"/>
-    <w:lsdException w:name="List Table 5 Dark" w:uiPriority="50"/>
-    <w:lsdException w:name="List Table 6 Colorful" w:uiPriority="51"/>
-    <w:lsdException w:name="List Table 7 Colorful" w:uiPriority="52"/>
-    <w:lsdException w:name="List Table 1 Light Accent 1" w:uiPriority="46"/>
-    <w:lsdException w:name="List Table 2 Accent 1" w:uiPriority="47"/>
-    <w:lsdException w:name="List Table 3 Accent 1" w:uiPriority="48"/>
-    <w:lsdException w:name="List Table 4 Accent 1" w:uiPriority="49"/>
-    <w:lsdException w:name="List Table 5 Dark Accent 1" w:uiPriority="50"/>
-    <w:lsdException w:name="List Table 6 Colorful Accent 1" w:uiPriority="51"/>
-    <w:lsdException w:name="List Table 7 Colorful Accent 1" w:uiPriority="52"/>
-    <w:lsdException w:name="List Table 1 Light Accent 2" w:uiPriority="46"/>
-    <w:lsdException w:name="List Table 2 Accent 2" w:uiPriority="47"/>
-    <w:lsdException w:name="List Table 3 Accent 2" w:uiPriority="48"/>
-    <w:lsdException w:name="List Table 4 Accent 2" w:uiPriority="49"/>
-    <w:lsdException w:name="List Table 5 Dark Accent 2" w:uiPriority="50"/>
-    <w:lsdException w:name="List Table 6 Colorful Accent 2" w:uiPriority="51"/>
-    <w:lsdException w:name="List Table 7 Colorful Accent 2" w:uiPriority="52"/>
-    <w:lsdException w:name="List Table 1 Light Accent 3" w:uiPriority="46"/>
-    <w:lsdException w:name="List Table 2 Accent 3" w:uiPriority="47"/>
-    <w:lsdException w:name="List Table 3 Accent 3" w:uiPriority="48"/>
-    <w:lsdException w:name="List Table 4 Accent 3" w:uiPriority="49"/>
-    <w:lsdException w:name="List Table 5 Dark Accent 3" w:uiPriority="50"/>
-    <w:lsdException w:name="List Table 6 Colorful Accent 3" w:uiPriority="51"/>
-    <w:lsdException w:name="List Table 7 Colorful Accent 3" w:uiPriority="52"/>
-    <w:lsdException w:name="List Table 1 Light Accent 4" w:uiPriority="46"/>
-    <w:lsdException w:name="List Table 2 Accent 4" w:uiPriority="47"/>
-    <w:lsdException w:name="List Table 3 Accent 4" w:uiPriority="48"/>
-    <w:lsdException w:name="List Table 4 Accent 4" w:uiPriority="49"/>
-    <w:lsdException w:name="List Table 5 Dark Accent 4" w:uiPriority="50"/>
-    <w:lsdException w:name="List Table 6 Colorful Accent 4" w:uiPriority="51"/>
-    <w:lsdException w:name="List Table 7 Colorful Accent 4" w:uiPriority="52"/>
-    <w:lsdException w:name="List Table 1 Light Accent 5" w:uiPriority="46"/>
-    <w:lsdException w:name="List Table 2 Accent 5" w:uiPriority="47"/>
-    <w:lsdException w:name="List Table 3 Accent 5" w:uiPriority="48"/>
-    <w:lsdException w:name="List Table 4 Accent 5" w:uiPriority="49"/>
-    <w:lsdException w:name="List Table 5 Dark Accent 5" w:uiPriority="50"/>
-    <w:lsdException w:name="List Table 6 Colorful Accent 5" w:uiPriority="51"/>
-    <w:lsdException w:name="List Table 7 Colorful Accent 5" w:uiPriority="52"/>
-    <w:lsdException w:name="List Table 1 Light Accent 6" w:uiPriority="46"/>
-    <w:lsdException w:name="List Table 2 Accent 6" w:uiPriority="47"/>
-    <w:lsdException w:name="List Table 3 Accent 6" w:uiPriority="48"/>
-    <w:lsdException w:name="List Table 4 Accent 6" w:uiPriority="49"/>
-    <w:lsdException w:name="List Table 5 Dark Accent 6" w:uiPriority="50"/>
-    <w:lsdException w:name="List Table 6 Colorful Accent 6" w:uiPriority="51"/>
-    <w:lsdException w:name="List Table 7 Colorful Accent 6" w:uiPriority="52"/>
+  <w:latentStyles w:defLockedState="0" w:defUIPriority="99" w:defSemiHidden="1" w:defUnhideWhenUsed="1" w:defQFormat="0" w:count="267">
+    <w:lsdException w:name="Normal" w:semiHidden="0" w:uiPriority="0" w:unhideWhenUsed="0" w:qFormat="1"/>
+    <w:lsdException w:name="heading 1" w:semiHidden="0" w:uiPriority="9" w:unhideWhenUsed="0" w:qFormat="1"/>
+    <w:lsdException w:name="heading 2" w:uiPriority="9" w:qFormat="1"/>
+    <w:lsdException w:name="heading 3" w:uiPriority="9" w:qFormat="1"/>
+    <w:lsdException w:name="heading 4" w:uiPriority="9" w:qFormat="1"/>
+    <w:lsdException w:name="heading 5" w:uiPriority="9" w:qFormat="1"/>
+    <w:lsdException w:name="heading 6" w:uiPriority="9" w:qFormat="1"/>
+    <w:lsdException w:name="heading 7" w:uiPriority="9" w:qFormat="1"/>
+    <w:lsdException w:name="heading 8" w:uiPriority="9" w:qFormat="1"/>
+    <w:lsdException w:name="heading 9" w:uiPriority="9" w:qFormat="1"/>
+    <w:lsdException w:name="toc 1" w:uiPriority="39"/>
+    <w:lsdException w:name="toc 2" w:uiPriority="39"/>
+    <w:lsdException w:name="toc 3" w:uiPriority="39"/>
+    <w:lsdException w:name="toc 4" w:uiPriority="39"/>
+    <w:lsdException w:name="toc 5" w:uiPriority="39"/>
+    <w:lsdException w:name="toc 6" w:uiPriority="39"/>
+    <w:lsdException w:name="toc 7" w:uiPriority="39"/>
+    <w:lsdException w:name="toc 8" w:uiPriority="39"/>
+    <w:lsdException w:name="toc 9" w:uiPriority="39"/>
+    <w:lsdException w:name="caption" w:uiPriority="35" w:qFormat="1"/>
+    <w:lsdException w:name="Title" w:semiHidden="0" w:uiPriority="10" w:unhideWhenUsed="0" w:qFormat="1"/>
+    <w:lsdException w:name="Default Paragraph Font" w:uiPriority="1"/>
+    <w:lsdException w:name="Subtitle" w:semiHidden="0" w:uiPriority="11" w:unhideWhenUsed="0" w:qFormat="1"/>
+    <w:lsdException w:name="Strong" w:semiHidden="0" w:uiPriority="22" w:unhideWhenUsed="0" w:qFormat="1"/>
+    <w:lsdException w:name="Emphasis" w:semiHidden="0" w:uiPriority="20" w:unhideWhenUsed="0" w:qFormat="1"/>
+    <w:lsdException w:name="Table Grid" w:semiHidden="0" w:uiPriority="39" w:unhideWhenUsed="0"/>
+    <w:lsdException w:name="Placeholder Text" w:unhideWhenUsed="0"/>
+    <w:lsdException w:name="No Spacing" w:semiHidden="0" w:uiPriority="1" w:unhideWhenUsed="0" w:qFormat="1"/>
+    <w:lsdException w:name="Light Shading" w:semiHidden="0" w:uiPriority="60" w:unhideWhenUsed="0"/>
+    <w:lsdException w:name="Light List" w:semiHidden="0" w:uiPriority="61" w:unhideWhenUsed="0"/>
+    <w:lsdException w:name="Light Grid" w:semiHidden="0" w:uiPriority="62" w:unhideWhenUsed="0"/>
+    <w:lsdException w:name="Medium Shading 1" w:semiHidden="0" w:uiPriority="63" w:unhideWhenUsed="0"/>
+    <w:lsdException w:name="Medium Shading 2" w:semiHidden="0" w:uiPriority="64" w:unhideWhenUsed="0"/>
+    <w:lsdException w:name="Medium List 1" w:semiHidden="0" w:uiPriority="65" w:unhideWhenUsed="0"/>
+    <w:lsdException w:name="Medium List 2" w:semiHidden="0" w:uiPriority="66" w:unhideWhenUsed="0"/>
+    <w:lsdException w:name="Medium Grid 1" w:semiHidden="0" w:uiPriority="67" w:unhideWhenUsed="0"/>
+    <w:lsdException w:name="Medium Grid 2" w:semiHidden="0" w:uiPriority="68" w:unhideWhenUsed="0"/>
+    <w:lsdException w:name="Medium Grid 3" w:semiHidden="0" w:uiPriority="69" w:unhideWhenUsed="0"/>
+    <w:lsdException w:name="Dark List" w:semiHidden="0" w:uiPriority="70" w:unhideWhenUsed="0"/>
+    <w:lsdException w:name="Colorful Shading" w:semiHidden="0" w:uiPriority="71" w:unhideWhenUsed="0"/>
+    <w:lsdException w:name="Colorful List" w:semiHidden="0" w:uiPriority="72" w:unhideWhenUsed="0"/>
+    <w:lsdException w:name="Colorful Grid" w:semiHidden="0" w:uiPriority="73" w:unhideWhenUsed="0"/>
+    <w:lsdException w:name="Light Shading Accent 1" w:semiHidden="0" w:uiPriority="60" w:unhideWhenUsed="0"/>
+    <w:lsdException w:name="Light List Accent 1" w:semiHidden="0" w:uiPriority="61" w:unhideWhenUsed="0"/>
+    <w:lsdException w:name="Light Grid Accent 1" w:semiHidden="0" w:uiPriority="62" w:unhideWhenUsed="0"/>
+    <w:lsdException w:name="Medium Shading 1 Accent 1" w:semiHidden="0" w:uiPriority="63" w:unhideWhenUsed="0"/>
+    <w:lsdException w:name="Medium Shading 2 Accent 1" w:semiHidden="0" w:uiPriority="64" w:unhideWhenUsed="0"/>
+    <w:lsdException w:name="Medium List 1 Accent 1" w:semiHidden="0" w:uiPriority="65" w:unhideWhenUsed="0"/>
+    <w:lsdException w:name="Revision" w:unhideWhenUsed="0"/>
+    <w:lsdException w:name="List Paragraph" w:semiHidden="0" w:uiPriority="34" w:unhideWhenUsed="0" w:qFormat="1"/>
+    <w:lsdException w:name="Quote" w:semiHidden="0" w:uiPriority="29" w:unhideWhenUsed="0" w:qFormat="1"/>
+    <w:lsdException w:name="Intense Quote" w:semiHidden="0" w:uiPriority="30" w:unhideWhenUsed="0" w:qFormat="1"/>
+    <w:lsdException w:name="Medium List 2 Accent 1" w:semiHidden="0" w:uiPriority="66" w:unhideWhenUsed="0"/>
+    <w:lsdException w:name="Medium Grid 1 Accent 1" w:semiHidden="0" w:uiPriority="67" w:unhideWhenUsed="0"/>
+    <w:lsdException w:name="Medium Grid 2 Accent 1" w:semiHidden="0" w:uiPriority="68" w:unhideWhenUsed="0"/>
+    <w:lsdException w:name="Medium Grid 3 Accent 1" w:semiHidden="0" w:uiPriority="69" w:unhideWhenUsed="0"/>
+    <w:lsdException w:name="Dark List Accent 1" w:semiHidden="0" w:uiPriority="70" w:unhideWhenUsed="0"/>
+    <w:lsdException w:name="Colorful Shading Accent 1" w:semiHidden="0" w:uiPriority="71" w:unhideWhenUsed="0"/>
+    <w:lsdException w:name="Colorful List Accent 1" w:semiHidden="0" w:uiPriority="72" w:unhideWhenUsed="0"/>
+    <w:lsdException w:name="Colorful Grid Accent 1" w:semiHidden="0" w:uiPriority="73" w:unhideWhenUsed="0"/>
+    <w:lsdException w:name="Light Shading Accent 2" w:semiHidden="0" w:uiPriority="60" w:unhideWhenUsed="0"/>
+    <w:lsdException w:name="Light List Accent 2" w:semiHidden="0" w:uiPriority="61" w:unhideWhenUsed="0"/>
+    <w:lsdException w:name="Light Grid Accent 2" w:semiHidden="0" w:uiPriority="62" w:unhideWhenUsed="0"/>
+    <w:lsdException w:name="Medium Shading 1 Accent 2" w:semiHidden="0" w:uiPriority="63" w:unhideWhenUsed="0"/>
+    <w:lsdException w:name="Medium Shading 2 Accent 2" w:semiHidden="0" w:uiPriority="64" w:unhideWhenUsed="0"/>
+    <w:lsdException w:name="Medium List 1 Accent 2" w:semiHidden="0" w:uiPriority="65" w:unhideWhenUsed="0"/>
+    <w:lsdException w:name="Medium List 2 Accent 2" w:semiHidden="0" w:uiPriority="66" w:unhideWhenUsed="0"/>
+    <w:lsdException w:name="Medium Grid 1 Accent 2" w:semiHidden="0" w:uiPriority="67" w:unhideWhenUsed="0"/>
+    <w:lsdException w:name="Medium Grid 2 Accent 2" w:semiHidden="0" w:uiPriority="68" w:unhideWhenUsed="0"/>
+    <w:lsdException w:name="Medium Grid 3 Accent 2" w:semiHidden="0" w:uiPriority="69" w:unhideWhenUsed="0"/>
+    <w:lsdException w:name="Dark List Accent 2" w:semiHidden="0" w:uiPriority="70" w:unhideWhenUsed="0"/>
+    <w:lsdException w:name="Colorful Shading Accent 2" w:semiHidden="0" w:uiPriority="71" w:unhideWhenUsed="0"/>
+    <w:lsdException w:name="Colorful List Accent 2" w:semiHidden="0" w:uiPriority="72" w:unhideWhenUsed="0"/>
+    <w:lsdException w:name="Colorful Grid Accent 2" w:semiHidden="0" w:uiPriority="73" w:unhideWhenUsed="0"/>
+    <w:lsdException w:name="Light Shading Accent 3" w:semiHidden="0" w:uiPriority="60" w:unhideWhenUsed="0"/>
+    <w:lsdException w:name="Light List Accent 3" w:semiHidden="0" w:uiPriority="61" w:unhideWhenUsed="0"/>
+    <w:lsdException w:name="Light Grid Accent 3" w:semiHidden="0" w:uiPriority="62" w:unhideWhenUsed="0"/>
+    <w:lsdException w:name="Medium Shading 1 Accent 3" w:semiHidden="0" w:uiPriority="63" w:unhideWhenUsed="0"/>
+    <w:lsdException w:name="Medium Shading 2 Accent 3" w:semiHidden="0" w:uiPriority="64" w:unhideWhenUsed="0"/>
+    <w:lsdException w:name="Medium List 1 Accent 3" w:semiHidden="0" w:uiPriority="65" w:unhideWhenUsed="0"/>
+    <w:lsdException w:name="Medium List 2 Accent 3" w:semiHidden="0" w:uiPriority="66" w:unhideWhenUsed="0"/>
+    <w:lsdException w:name="Medium Grid 1 Accent 3" w:semiHidden="0" w:uiPriority="67" w:unhideWhenUsed="0"/>
+    <w:lsdException w:name="Medium Grid 2 Accent 3" w:semiHidden="0" w:uiPriority="68" w:unhideWhenUsed="0"/>
+    <w:lsdException w:name="Medium Grid 3 Accent 3" w:semiHidden="0" w:uiPriority="69" w:unhideWhenUsed="0"/>
+    <w:lsdException w:name="Dark List Accent 3" w:semiHidden="0" w:uiPriority="70" w:unhideWhenUsed="0"/>
+    <w:lsdException w:name="Colorful Shading Accent 3" w:semiHidden="0" w:uiPriority="71" w:unhideWhenUsed="0"/>
+    <w:lsdException w:name="Colorful List Accent 3" w:semiHidden="0" w:uiPriority="72" w:unhideWhenUsed="0"/>
+    <w:lsdException w:name="Colorful Grid Accent 3" w:semiHidden="0" w:uiPriority="73" w:unhideWhenUsed="0"/>
+    <w:lsdException w:name="Light Shading Accent 4" w:semiHidden="0" w:uiPriority="60" w:unhideWhenUsed="0"/>
+    <w:lsdException w:name="Light List Accent 4" w:semiHidden="0" w:uiPriority="61" w:unhideWhenUsed="0"/>
+    <w:lsdException w:name="Light Grid Accent 4" w:semiHidden="0" w:uiPriority="62" w:unhideWhenUsed="0"/>
+    <w:lsdException w:name="Medium Shading 1 Accent 4" w:semiHidden="0" w:uiPriority="63" w:unhideWhenUsed="0"/>
+    <w:lsdException w:name="Medium Shading 2 Accent 4" w:semiHidden="0" w:uiPriority="64" w:unhideWhenUsed="0"/>
+    <w:lsdException w:name="Medium List 1 Accent 4" w:semiHidden="0" w:uiPriority="65" w:unhideWhenUsed="0"/>
+    <w:lsdException w:name="Medium List 2 Accent 4" w:semiHidden="0" w:uiPriority="66" w:unhideWhenUsed="0"/>
+    <w:lsdException w:name="Medium Grid 1 Accent 4" w:semiHidden="0" w:uiPriority="67" w:unhideWhenUsed="0"/>
+    <w:lsdException w:name="Medium Grid 2 Accent 4" w:semiHidden="0" w:uiPriority="68" w:unhideWhenUsed="0"/>
+    <w:lsdException w:name="Medium Grid 3 Accent 4" w:semiHidden="0" w:uiPriority="69" w:unhideWhenUsed="0"/>
+    <w:lsdException w:name="Dark List Accent 4" w:semiHidden="0" w:uiPriority="70" w:unhideWhenUsed="0"/>
+    <w:lsdException w:name="Colorful Shading Accent 4" w:semiHidden="0" w:uiPriority="71" w:unhideWhenUsed="0"/>
+    <w:lsdException w:name="Colorful List Accent 4" w:semiHidden="0" w:uiPriority="72" w:unhideWhenUsed="0"/>
+    <w:lsdException w:name="Colorful Grid Accent 4" w:semiHidden="0" w:uiPriority="73" w:unhideWhenUsed="0"/>
+    <w:lsdException w:name="Light Shading Accent 5" w:semiHidden="0" w:uiPriority="60" w:unhideWhenUsed="0"/>
+    <w:lsdException w:name="Light List Accent 5" w:semiHidden="0" w:uiPriority="61" w:unhideWhenUsed="0"/>
+    <w:lsdException w:name="Light Grid Accent 5" w:semiHidden="0" w:uiPriority="62" w:unhideWhenUsed="0"/>
+    <w:lsdException w:name="Medium Shading 1 Accent 5" w:semiHidden="0" w:uiPriority="63" w:unhideWhenUsed="0"/>
+    <w:lsdException w:name="Medium Shading 2 Accent 5" w:semiHidden="0" w:uiPriority="64" w:unhideWhenUsed="0"/>
+    <w:lsdException w:name="Medium List 1 Accent 5" w:semiHidden="0" w:uiPriority="65" w:unhideWhenUsed="0"/>
+    <w:lsdException w:name="Medium List 2 Accent 5" w:semiHidden="0" w:uiPriority="66" w:unhideWhenUsed="0"/>
+    <w:lsdException w:name="Medium Grid 1 Accent 5" w:semiHidden="0" w:uiPriority="67" w:unhideWhenUsed="0"/>
+    <w:lsdException w:name="Medium Grid 2 Accent 5" w:semiHidden="0" w:uiPriority="68" w:unhideWhenUsed="0"/>
+    <w:lsdException w:name="Medium Grid 3 Accent 5" w:semiHidden="0" w:uiPriority="69" w:unhideWhenUsed="0"/>
+    <w:lsdException w:name="Dark List Accent 5" w:semiHidden="0" w:uiPriority="70" w:unhideWhenUsed="0"/>
+    <w:lsdException w:name="Colorful Shading Accent 5" w:semiHidden="0" w:uiPriority="71" w:unhideWhenUsed="0"/>
+    <w:lsdException w:name="Colorful List Accent 5" w:semiHidden="0" w:uiPriority="72" w:unhideWhenUsed="0"/>
+    <w:lsdException w:name="Colorful Grid Accent 5" w:semiHidden="0" w:uiPriority="73" w:unhideWhenUsed="0"/>
+    <w:lsdException w:name="Light Shading Accent 6" w:semiHidden="0" w:uiPriority="60" w:unhideWhenUsed="0"/>
+    <w:lsdException w:name="Light List Accent 6" w:semiHidden="0" w:uiPriority="61" w:unhideWhenUsed="0"/>
+    <w:lsdException w:name="Light Grid Accent 6" w:semiHidden="0" w:uiPriority="62" w:unhideWhenUsed="0"/>
+    <w:lsdException w:name="Medium Shading 1 Accent 6" w:semiHidden="0" w:uiPriority="63" w:unhideWhenUsed="0"/>
+    <w:lsdException w:name="Medium Shading 2 Accent 6" w:semiHidden="0" w:uiPriority="64" w:unhideWhenUsed="0"/>
+    <w:lsdException w:name="Medium List 1 Accent 6" w:semiHidden="0" w:uiPriority="65" w:unhideWhenUsed="0"/>
+    <w:lsdException w:name="Medium List 2 Accent 6" w:semiHidden="0" w:uiPriority="66" w:unhideWhenUsed="0"/>
+    <w:lsdException w:name="Medium Grid 1 Accent 6" w:semiHidden="0" w:uiPriority="67" w:unhideWhenUsed="0"/>
+    <w:lsdException w:name="Medium Grid 2 Accent 6" w:semiHidden="0" w:uiPriority="68" w:unhideWhenUsed="0"/>
+    <w:lsdException w:name="Medium Grid 3 Accent 6" w:semiHidden="0" w:uiPriority="69" w:unhideWhenUsed="0"/>
+    <w:lsdException w:name="Dark List Accent 6" w:semiHidden="0" w:uiPriority="70" w:unhideWhenUsed="0"/>
+    <w:lsdException w:name="Colorful Shading Accent 6" w:semiHidden="0" w:uiPriority="71" w:unhideWhenUsed="0"/>
+    <w:lsdException w:name="Colorful List Accent 6" w:semiHidden="0" w:uiPriority="72" w:unhideWhenUsed="0"/>
+    <w:lsdException w:name="Colorful Grid Accent 6" w:semiHidden="0" w:uiPriority="73" w:unhideWhenUsed="0"/>
+    <w:lsdException w:name="Subtle Emphasis" w:semiHidden="0" w:uiPriority="19" w:unhideWhenUsed="0" w:qFormat="1"/>
+    <w:lsdException w:name="Intense Emphasis" w:semiHidden="0" w:uiPriority="21" w:unhideWhenUsed="0" w:qFormat="1"/>
+    <w:lsdException w:name="Subtle Reference" w:semiHidden="0" w:uiPriority="31" w:unhideWhenUsed="0" w:qFormat="1"/>
+    <w:lsdException w:name="Intense Reference" w:semiHidden="0" w:uiPriority="32" w:unhideWhenUsed="0" w:qFormat="1"/>
+    <w:lsdException w:name="Book Title" w:semiHidden="0" w:uiPriority="33" w:unhideWhenUsed="0" w:qFormat="1"/>
+    <w:lsdException w:name="Bibliography" w:uiPriority="37"/>
+    <w:lsdException w:name="TOC Heading" w:uiPriority="39" w:qFormat="1"/>
+  </w:latentStyles>
+  <w:style w:type="paragraph" w:default="1" w:styleId="Normal">
+    <w:name w:val="Normal"/>
+    <w:qFormat/>
+  </w:style>
+  <w:style w:type="character" w:default="1" w:styleId="DefaultParagraphFont">
+    <w:name w:val="Default Paragraph Font"/>
+    <w:uiPriority w:val="1"/>
+    <w:semiHidden/>
+    <w:unhideWhenUsed/>
+  </w:style>
+  <w:style w:type="table" w:default="1" w:styleId="TableNormal">
+    <w:name w:val="Normal Table"/>
+    <w:uiPriority w:val="99"/>
+    <w:semiHidden/>
+    <w:unhideWhenUsed/>
+    <w:tblPr>
+      <w:tblInd w:w="0" w:type="dxa"/>
+      <w:tblCellMar>
+        <w:top w:w="0" w:type="dxa"/>
+        <w:left w:w="108" w:type="dxa"/>
+        <w:bottom w:w="0" w:type="dxa"/>
+        <w:right w:w="108" w:type="dxa"/>
+      </w:tblCellMar>
+    </w:tblPr>
+  </w:style>
+  <w:style w:type="numbering" w:default="1" w:styleId="NoList">
+    <w:name w:val="No List"/>
+    <w:uiPriority w:val="99"/>
+    <w:semiHidden/>
+    <w:unhideWhenUsed/>
+  </w:style>
+  <w:style w:type="paragraph" w:styleId="ListParagraph">
+    <w:name w:val="List Paragraph"/>
+    <w:basedOn w:val="Normal"/>
+    <w:uiPriority w:val="34"/>
+    <w:qFormat/>
+    <w:rsid w:val="00DA1180"/>
+    <w:pPr>
+      <w:ind w:left="720"/>
+      <w:contextualSpacing/>
+    </w:pPr>
+  </w:style>
+</w:styles>
+</file>
+
+<file path=word/stylesWithEffects.xml><?xml version="1.0" encoding="utf-8"?>
+<w:styles xmlns:wpc="http://schemas.microsoft.com/office/word/2010/wordprocessingCanvas" xmlns:mc="http://schemas.openxmlformats.org/markup-compatibility/2006" xmlns:o="urn:schemas-microsoft-com:office:office" xmlns:r="http://schemas.openxmlformats.org/officeDocument/2006/relationships" xmlns:m="http://schemas.openxmlformats.org/officeDocument/2006/math" xmlns:v="urn:schemas-microsoft-com:vml" xmlns:wp14="http://schemas.microsoft.com/office/word/2010/wordprocessingDrawing" xmlns:wp="http://schemas.openxmlformats.org/drawingml/2006/wordprocessingDrawing" xmlns:w10="urn:schemas-microsoft-com:office:word" xmlns:w="http://schemas.openxmlformats.org/wordprocessingml/2006/main" xmlns:w14="http://schemas.microsoft.com/office/word/2010/wordml" xmlns:wpg="http://schemas.microsoft.com/office/word/2010/wordprocessingGroup" xmlns:wpi="http://schemas.microsoft.com/office/word/2010/wordprocessingInk" xmlns:wne="http://schemas.microsoft.com/office/word/2006/wordml" xmlns:wps="http://schemas.microsoft.com/office/word/2010/wordprocessingShape" mc:Ignorable="w14 wp14">
+  <w:docDefaults>
+    <w:rPrDefault>
+      <w:rPr>
+        <w:rFonts w:asciiTheme="minorHAnsi" w:eastAsiaTheme="minorHAnsi" w:hAnsiTheme="minorHAnsi" w:cstheme="minorBidi"/>
+        <w:sz w:val="22"/>
+        <w:szCs w:val="22"/>
+        <w:lang w:val="en-US" w:eastAsia="en-US" w:bidi="ar-SA"/>
+      </w:rPr>
+    </w:rPrDefault>
+    <w:pPrDefault>
+      <w:pPr>
+        <w:spacing w:after="160" w:line="259" w:lineRule="auto"/>
+      </w:pPr>
+    </w:pPrDefault>
+  </w:docDefaults>
+  <w:latentStyles w:defLockedState="0" w:defUIPriority="99" w:defSemiHidden="1" w:defUnhideWhenUsed="1" w:defQFormat="0" w:count="267">
+    <w:lsdException w:name="Normal" w:semiHidden="0" w:uiPriority="0" w:unhideWhenUsed="0" w:qFormat="1"/>
+    <w:lsdException w:name="heading 1" w:semiHidden="0" w:uiPriority="9" w:unhideWhenUsed="0" w:qFormat="1"/>
+    <w:lsdException w:name="heading 2" w:uiPriority="9" w:qFormat="1"/>
+    <w:lsdException w:name="heading 3" w:uiPriority="9" w:qFormat="1"/>
+    <w:lsdException w:name="heading 4" w:uiPriority="9" w:qFormat="1"/>
+    <w:lsdException w:name="heading 5" w:uiPriority="9" w:qFormat="1"/>
+    <w:lsdException w:name="heading 6" w:uiPriority="9" w:qFormat="1"/>
+    <w:lsdException w:name="heading 7" w:uiPriority="9" w:qFormat="1"/>
+    <w:lsdException w:name="heading 8" w:uiPriority="9" w:qFormat="1"/>
+    <w:lsdException w:name="heading 9" w:uiPriority="9" w:qFormat="1"/>
+    <w:lsdException w:name="toc 1" w:uiPriority="39"/>
+    <w:lsdException w:name="toc 2" w:uiPriority="39"/>
+    <w:lsdException w:name="toc 3" w:uiPriority="39"/>
+    <w:lsdException w:name="toc 4" w:uiPriority="39"/>
+    <w:lsdException w:name="toc 5" w:uiPriority="39"/>
+    <w:lsdException w:name="toc 6" w:uiPriority="39"/>
+    <w:lsdException w:name="toc 7" w:uiPriority="39"/>
+    <w:lsdException w:name="toc 8" w:uiPriority="39"/>
+    <w:lsdException w:name="toc 9" w:uiPriority="39"/>
+    <w:lsdException w:name="caption" w:uiPriority="35" w:qFormat="1"/>
+    <w:lsdException w:name="Title" w:semiHidden="0" w:uiPriority="10" w:unhideWhenUsed="0" w:qFormat="1"/>
+    <w:lsdException w:name="Default Paragraph Font" w:uiPriority="1"/>
+    <w:lsdException w:name="Subtitle" w:semiHidden="0" w:uiPriority="11" w:unhideWhenUsed="0" w:qFormat="1"/>
+    <w:lsdException w:name="Strong" w:semiHidden="0" w:uiPriority="22" w:unhideWhenUsed="0" w:qFormat="1"/>
+    <w:lsdException w:name="Emphasis" w:semiHidden="0" w:uiPriority="20" w:unhideWhenUsed="0" w:qFormat="1"/>
+    <w:lsdException w:name="Table Grid" w:semiHidden="0" w:uiPriority="39" w:unhideWhenUsed="0"/>
+    <w:lsdException w:name="Placeholder Text" w:unhideWhenUsed="0"/>
+    <w:lsdException w:name="No Spacing" w:semiHidden="0" w:uiPriority="1" w:unhideWhenUsed="0" w:qFormat="1"/>
+    <w:lsdException w:name="Light Shading" w:semiHidden="0" w:uiPriority="60" w:unhideWhenUsed="0"/>
+    <w:lsdException w:name="Light List" w:semiHidden="0" w:uiPriority="61" w:unhideWhenUsed="0"/>
+    <w:lsdException w:name="Light Grid" w:semiHidden="0" w:uiPriority="62" w:unhideWhenUsed="0"/>
+    <w:lsdException w:name="Medium Shading 1" w:semiHidden="0" w:uiPriority="63" w:unhideWhenUsed="0"/>
+    <w:lsdException w:name="Medium Shading 2" w:semiHidden="0" w:uiPriority="64" w:unhideWhenUsed="0"/>
+    <w:lsdException w:name="Medium List 1" w:semiHidden="0" w:uiPriority="65" w:unhideWhenUsed="0"/>
+    <w:lsdException w:name="Medium List 2" w:semiHidden="0" w:uiPriority="66" w:unhideWhenUsed="0"/>
+    <w:lsdException w:name="Medium Grid 1" w:semiHidden="0" w:uiPriority="67" w:unhideWhenUsed="0"/>
+    <w:lsdException w:name="Medium Grid 2" w:semiHidden="0" w:uiPriority="68" w:unhideWhenUsed="0"/>
+    <w:lsdException w:name="Medium Grid 3" w:semiHidden="0" w:uiPriority="69" w:unhideWhenUsed="0"/>
+    <w:lsdException w:name="Dark List" w:semiHidden="0" w:uiPriority="70" w:unhideWhenUsed="0"/>
+    <w:lsdException w:name="Colorful Shading" w:semiHidden="0" w:uiPriority="71" w:unhideWhenUsed="0"/>
+    <w:lsdException w:name="Colorful List" w:semiHidden="0" w:uiPriority="72" w:unhideWhenUsed="0"/>
+    <w:lsdException w:name="Colorful Grid" w:semiHidden="0" w:uiPriority="73" w:unhideWhenUsed="0"/>
+    <w:lsdException w:name="Light Shading Accent 1" w:semiHidden="0" w:uiPriority="60" w:unhideWhenUsed="0"/>
+    <w:lsdException w:name="Light List Accent 1" w:semiHidden="0" w:uiPriority="61" w:unhideWhenUsed="0"/>
+    <w:lsdException w:name="Light Grid Accent 1" w:semiHidden="0" w:uiPriority="62" w:unhideWhenUsed="0"/>
+    <w:lsdException w:name="Medium Shading 1 Accent 1" w:semiHidden="0" w:uiPriority="63" w:unhideWhenUsed="0"/>
+    <w:lsdException w:name="Medium Shading 2 Accent 1" w:semiHidden="0" w:uiPriority="64" w:unhideWhenUsed="0"/>
+    <w:lsdException w:name="Medium List 1 Accent 1" w:semiHidden="0" w:uiPriority="65" w:unhideWhenUsed="0"/>
+    <w:lsdException w:name="Revision" w:unhideWhenUsed="0"/>
+    <w:lsdException w:name="List Paragraph" w:semiHidden="0" w:uiPriority="34" w:unhideWhenUsed="0" w:qFormat="1"/>
+    <w:lsdException w:name="Quote" w:semiHidden="0" w:uiPriority="29" w:unhideWhenUsed="0" w:qFormat="1"/>
+    <w:lsdException w:name="Intense Quote" w:semiHidden="0" w:uiPriority="30" w:unhideWhenUsed="0" w:qFormat="1"/>
+    <w:lsdException w:name="Medium List 2 Accent 1" w:semiHidden="0" w:uiPriority="66" w:unhideWhenUsed="0"/>
+    <w:lsdException w:name="Medium Grid 1 Accent 1" w:semiHidden="0" w:uiPriority="67" w:unhideWhenUsed="0"/>
+    <w:lsdException w:name="Medium Grid 2 Accent 1" w:semiHidden="0" w:uiPriority="68" w:unhideWhenUsed="0"/>
+    <w:lsdException w:name="Medium Grid 3 Accent 1" w:semiHidden="0" w:uiPriority="69" w:unhideWhenUsed="0"/>
+    <w:lsdException w:name="Dark List Accent 1" w:semiHidden="0" w:uiPriority="70" w:unhideWhenUsed="0"/>
+    <w:lsdException w:name="Colorful Shading Accent 1" w:semiHidden="0" w:uiPriority="71" w:unhideWhenUsed="0"/>
+    <w:lsdException w:name="Colorful List Accent 1" w:semiHidden="0" w:uiPriority="72" w:unhideWhenUsed="0"/>
+    <w:lsdException w:name="Colorful Grid Accent 1" w:semiHidden="0" w:uiPriority="73" w:unhideWhenUsed="0"/>
+    <w:lsdException w:name="Light Shading Accent 2" w:semiHidden="0" w:uiPriority="60" w:unhideWhenUsed="0"/>
+    <w:lsdException w:name="Light List Accent 2" w:semiHidden="0" w:uiPriority="61" w:unhideWhenUsed="0"/>
+    <w:lsdException w:name="Light Grid Accent 2" w:semiHidden="0" w:uiPriority="62" w:unhideWhenUsed="0"/>
+    <w:lsdException w:name="Medium Shading 1 Accent 2" w:semiHidden="0" w:uiPriority="63" w:unhideWhenUsed="0"/>
+    <w:lsdException w:name="Medium Shading 2 Accent 2" w:semiHidden="0" w:uiPriority="64" w:unhideWhenUsed="0"/>
+    <w:lsdException w:name="Medium List 1 Accent 2" w:semiHidden="0" w:uiPriority="65" w:unhideWhenUsed="0"/>
+    <w:lsdException w:name="Medium List 2 Accent 2" w:semiHidden="0" w:uiPriority="66" w:unhideWhenUsed="0"/>
+    <w:lsdException w:name="Medium Grid 1 Accent 2" w:semiHidden="0" w:uiPriority="67" w:unhideWhenUsed="0"/>
+    <w:lsdException w:name="Medium Grid 2 Accent 2" w:semiHidden="0" w:uiPriority="68" w:unhideWhenUsed="0"/>
+    <w:lsdException w:name="Medium Grid 3 Accent 2" w:semiHidden="0" w:uiPriority="69" w:unhideWhenUsed="0"/>
+    <w:lsdException w:name="Dark List Accent 2" w:semiHidden="0" w:uiPriority="70" w:unhideWhenUsed="0"/>
+    <w:lsdException w:name="Colorful Shading Accent 2" w:semiHidden="0" w:uiPriority="71" w:unhideWhenUsed="0"/>
+    <w:lsdException w:name="Colorful List Accent 2" w:semiHidden="0" w:uiPriority="72" w:unhideWhenUsed="0"/>
+    <w:lsdException w:name="Colorful Grid Accent 2" w:semiHidden="0" w:uiPriority="73" w:unhideWhenUsed="0"/>
+    <w:lsdException w:name="Light Shading Accent 3" w:semiHidden="0" w:uiPriority="60" w:unhideWhenUsed="0"/>
+    <w:lsdException w:name="Light List Accent 3" w:semiHidden="0" w:uiPriority="61" w:unhideWhenUsed="0"/>
+    <w:lsdException w:name="Light Grid Accent 3" w:semiHidden="0" w:uiPriority="62" w:unhideWhenUsed="0"/>
+    <w:lsdException w:name="Medium Shading 1 Accent 3" w:semiHidden="0" w:uiPriority="63" w:unhideWhenUsed="0"/>
+    <w:lsdException w:name="Medium Shading 2 Accent 3" w:semiHidden="0" w:uiPriority="64" w:unhideWhenUsed="0"/>
+    <w:lsdException w:name="Medium List 1 Accent 3" w:semiHidden="0" w:uiPriority="65" w:unhideWhenUsed="0"/>
+    <w:lsdException w:name="Medium List 2 Accent 3" w:semiHidden="0" w:uiPriority="66" w:unhideWhenUsed="0"/>
+    <w:lsdException w:name="Medium Grid 1 Accent 3" w:semiHidden="0" w:uiPriority="67" w:unhideWhenUsed="0"/>
+    <w:lsdException w:name="Medium Grid 2 Accent 3" w:semiHidden="0" w:uiPriority="68" w:unhideWhenUsed="0"/>
+    <w:lsdException w:name="Medium Grid 3 Accent 3" w:semiHidden="0" w:uiPriority="69" w:unhideWhenUsed="0"/>
+    <w:lsdException w:name="Dark List Accent 3" w:semiHidden="0" w:uiPriority="70" w:unhideWhenUsed="0"/>
+    <w:lsdException w:name="Colorful Shading Accent 3" w:semiHidden="0" w:uiPriority="71" w:unhideWhenUsed="0"/>
+    <w:lsdException w:name="Colorful List Accent 3" w:semiHidden="0" w:uiPriority="72" w:unhideWhenUsed="0"/>
+    <w:lsdException w:name="Colorful Grid Accent 3" w:semiHidden="0" w:uiPriority="73" w:unhideWhenUsed="0"/>
+    <w:lsdException w:name="Light Shading Accent 4" w:semiHidden="0" w:uiPriority="60" w:unhideWhenUsed="0"/>
+    <w:lsdException w:name="Light List Accent 4" w:semiHidden="0" w:uiPriority="61" w:unhideWhenUsed="0"/>
+    <w:lsdException w:name="Light Grid Accent 4" w:semiHidden="0" w:uiPriority="62" w:unhideWhenUsed="0"/>
+    <w:lsdException w:name="Medium Shading 1 Accent 4" w:semiHidden="0" w:uiPriority="63" w:unhideWhenUsed="0"/>
+    <w:lsdException w:name="Medium Shading 2 Accent 4" w:semiHidden="0" w:uiPriority="64" w:unhideWhenUsed="0"/>
+    <w:lsdException w:name="Medium List 1 Accent 4" w:semiHidden="0" w:uiPriority="65" w:unhideWhenUsed="0"/>
+    <w:lsdException w:name="Medium List 2 Accent 4" w:semiHidden="0" w:uiPriority="66" w:unhideWhenUsed="0"/>
+    <w:lsdException w:name="Medium Grid 1 Accent 4" w:semiHidden="0" w:uiPriority="67" w:unhideWhenUsed="0"/>
+    <w:lsdException w:name="Medium Grid 2 Accent 4" w:semiHidden="0" w:uiPriority="68" w:unhideWhenUsed="0"/>
+    <w:lsdException w:name="Medium Grid 3 Accent 4" w:semiHidden="0" w:uiPriority="69" w:unhideWhenUsed="0"/>
+    <w:lsdException w:name="Dark List Accent 4" w:semiHidden="0" w:uiPriority="70" w:unhideWhenUsed="0"/>
+    <w:lsdException w:name="Colorful Shading Accent 4" w:semiHidden="0" w:uiPriority="71" w:unhideWhenUsed="0"/>
+    <w:lsdException w:name="Colorful List Accent 4" w:semiHidden="0" w:uiPriority="72" w:unhideWhenUsed="0"/>
+    <w:lsdException w:name="Colorful Grid Accent 4" w:semiHidden="0" w:uiPriority="73" w:unhideWhenUsed="0"/>
+    <w:lsdException w:name="Light Shading Accent 5" w:semiHidden="0" w:uiPriority="60" w:unhideWhenUsed="0"/>
+    <w:lsdException w:name="Light List Accent 5" w:semiHidden="0" w:uiPriority="61" w:unhideWhenUsed="0"/>
+    <w:lsdException w:name="Light Grid Accent 5" w:semiHidden="0" w:uiPriority="62" w:unhideWhenUsed="0"/>
+    <w:lsdException w:name="Medium Shading 1 Accent 5" w:semiHidden="0" w:uiPriority="63" w:unhideWhenUsed="0"/>
+    <w:lsdException w:name="Medium Shading 2 Accent 5" w:semiHidden="0" w:uiPriority="64" w:unhideWhenUsed="0"/>
+    <w:lsdException w:name="Medium List 1 Accent 5" w:semiHidden="0" w:uiPriority="65" w:unhideWhenUsed="0"/>
+    <w:lsdException w:name="Medium List 2 Accent 5" w:semiHidden="0" w:uiPriority="66" w:unhideWhenUsed="0"/>
+    <w:lsdException w:name="Medium Grid 1 Accent 5" w:semiHidden="0" w:uiPriority="67" w:unhideWhenUsed="0"/>
+    <w:lsdException w:name="Medium Grid 2 Accent 5" w:semiHidden="0" w:uiPriority="68" w:unhideWhenUsed="0"/>
+    <w:lsdException w:name="Medium Grid 3 Accent 5" w:semiHidden="0" w:uiPriority="69" w:unhideWhenUsed="0"/>
+    <w:lsdException w:name="Dark List Accent 5" w:semiHidden="0" w:uiPriority="70" w:unhideWhenUsed="0"/>
+    <w:lsdException w:name="Colorful Shading Accent 5" w:semiHidden="0" w:uiPriority="71" w:unhideWhenUsed="0"/>
+    <w:lsdException w:name="Colorful List Accent 5" w:semiHidden="0" w:uiPriority="72" w:unhideWhenUsed="0"/>
+    <w:lsdException w:name="Colorful Grid Accent 5" w:semiHidden="0" w:uiPriority="73" w:unhideWhenUsed="0"/>
+    <w:lsdException w:name="Light Shading Accent 6" w:semiHidden="0" w:uiPriority="60" w:unhideWhenUsed="0"/>
+    <w:lsdException w:name="Light List Accent 6" w:semiHidden="0" w:uiPriority="61" w:unhideWhenUsed="0"/>
+    <w:lsdException w:name="Light Grid Accent 6" w:semiHidden="0" w:uiPriority="62" w:unhideWhenUsed="0"/>
+    <w:lsdException w:name="Medium Shading 1 Accent 6" w:semiHidden="0" w:uiPriority="63" w:unhideWhenUsed="0"/>
+    <w:lsdException w:name="Medium Shading 2 Accent 6" w:semiHidden="0" w:uiPriority="64" w:unhideWhenUsed="0"/>
+    <w:lsdException w:name="Medium List 1 Accent 6" w:semiHidden="0" w:uiPriority="65" w:unhideWhenUsed="0"/>
+    <w:lsdException w:name="Medium List 2 Accent 6" w:semiHidden="0" w:uiPriority="66" w:unhideWhenUsed="0"/>
+    <w:lsdException w:name="Medium Grid 1 Accent 6" w:semiHidden="0" w:uiPriority="67" w:unhideWhenUsed="0"/>
+    <w:lsdException w:name="Medium Grid 2 Accent 6" w:semiHidden="0" w:uiPriority="68" w:unhideWhenUsed="0"/>
+    <w:lsdException w:name="Medium Grid 3 Accent 6" w:semiHidden="0" w:uiPriority="69" w:unhideWhenUsed="0"/>
+    <w:lsdException w:name="Dark List Accent 6" w:semiHidden="0" w:uiPriority="70" w:unhideWhenUsed="0"/>
+    <w:lsdException w:name="Colorful Shading Accent 6" w:semiHidden="0" w:uiPriority="71" w:unhideWhenUsed="0"/>
+    <w:lsdException w:name="Colorful List Accent 6" w:semiHidden="0" w:uiPriority="72" w:unhideWhenUsed="0"/>
+    <w:lsdException w:name="Colorful Grid Accent 6" w:semiHidden="0" w:uiPriority="73" w:unhideWhenUsed="0"/>
+    <w:lsdException w:name="Subtle Emphasis" w:semiHidden="0" w:uiPriority="19" w:unhideWhenUsed="0" w:qFormat="1"/>
+    <w:lsdException w:name="Intense Emphasis" w:semiHidden="0" w:uiPriority="21" w:unhideWhenUsed="0" w:qFormat="1"/>
+    <w:lsdException w:name="Subtle Reference" w:semiHidden="0" w:uiPriority="31" w:unhideWhenUsed="0" w:qFormat="1"/>
+    <w:lsdException w:name="Intense Reference" w:semiHidden="0" w:uiPriority="32" w:unhideWhenUsed="0" w:qFormat="1"/>
+    <w:lsdException w:name="Book Title" w:semiHidden="0" w:uiPriority="33" w:unhideWhenUsed="0" w:qFormat="1"/>
+    <w:lsdException w:name="Bibliography" w:uiPriority="37"/>
+    <w:lsdException w:name="TOC Heading" w:uiPriority="39" w:qFormat="1"/>
   </w:latentStyles>
   <w:style w:type="paragraph" w:default="1" w:styleId="Normal">
     <w:name w:val="Normal"/>
@@ -2994,7 +3813,7 @@
   <a:extraClrSchemeLst/>
   <a:extLst>
     <a:ext uri="{05A4C25C-085E-4340-85A3-A5531E510DB2}">
-      <thm15:themeFamily xmlns:thm15="http://schemas.microsoft.com/office/thememl/2012/main" name="Office Theme" id="{62F939B6-93AF-4DB8-9C6B-D6C7DFDC589F}" vid="{4A3C46E8-61CC-4603-A589-7422A47A8E4A}"/>
+      <thm15:themeFamily xmlns:thm15="http://schemas.microsoft.com/office/thememl/2012/main" xmlns="" name="Office Theme" id="{62F939B6-93AF-4DB8-9C6B-D6C7DFDC589F}" vid="{4A3C46E8-61CC-4603-A589-7422A47A8E4A}"/>
     </a:ext>
   </a:extLst>
 </a:theme>

</xml_diff>